<commit_message>
update pour correction avant soutenance blanche
</commit_message>
<xml_diff>
--- a/pdf/src/Spécifications Fonctionnelles.docx
+++ b/pdf/src/Spécifications Fonctionnelles.docx
@@ -947,7 +947,13 @@
             </w:rPr>
           </w:pPr>
           <w:r>
-            <w:t xml:space="preserve">1) </w:t>
+            <w:t>1</w:t>
+          </w:r>
+          <w:r>
+            <w:t>.1</w:t>
+          </w:r>
+          <w:r>
+            <w:t xml:space="preserve"> </w:t>
           </w:r>
           <w:r>
             <w:t>Contexte</w:t>
@@ -964,7 +970,10 @@
             <w:pStyle w:val="TM2"/>
           </w:pPr>
           <w:r>
-            <w:t xml:space="preserve">2) </w:t>
+            <w:t>1.2</w:t>
+          </w:r>
+          <w:r>
+            <w:t xml:space="preserve">) </w:t>
           </w:r>
           <w:r>
             <w:t>Cadre</w:t>
@@ -3526,6 +3535,8 @@
           <w:lang w:val="en-US"/>
         </w:rPr>
       </w:pPr>
+      <w:bookmarkStart w:id="1" w:name="_GoBack"/>
+      <w:bookmarkEnd w:id="1"/>
       <w:r>
         <w:rPr>
           <w:rFonts w:eastAsiaTheme="minorEastAsia" w:hAnsi="Calibri"/>
@@ -4094,7 +4105,7 @@
         <w:pStyle w:val="Lgende"/>
         <w:jc w:val="center"/>
         <w:rPr>
-          <w:ins w:id="1" w:author="Rémy VALLET" w:date="2019-12-06T15:26:00Z"/>
+          <w:ins w:id="2" w:author="Rémy VALLET" w:date="2019-12-06T15:26:00Z"/>
           <w:rFonts w:asciiTheme="majorHAnsi" w:eastAsiaTheme="majorEastAsia" w:hAnsi="Calibri" w:cstheme="majorBidi"/>
           <w:color w:val="2F2B20" w:themeColor="text1"/>
           <w:kern w:val="24"/>
@@ -4164,8 +4175,6 @@
           <w:lang w:val="en-US"/>
         </w:rPr>
       </w:pPr>
-      <w:bookmarkStart w:id="2" w:name="_GoBack"/>
-      <w:bookmarkEnd w:id="2"/>
     </w:p>
     <w:p>
       <w:pPr>
@@ -13967,7 +13976,7 @@
                               <w:sz w:val="24"/>
                               <w:szCs w:val="24"/>
                             </w:rPr>
-                            <w:t>10</w:t>
+                            <w:t>20</w:t>
                           </w:r>
                           <w:r>
                             <w:rPr>
@@ -14062,7 +14071,7 @@
                         <w:sz w:val="24"/>
                         <w:szCs w:val="24"/>
                       </w:rPr>
-                      <w:t>10</w:t>
+                      <w:t>20</w:t>
                     </w:r>
                     <w:r>
                       <w:rPr>
@@ -14433,7 +14442,7 @@
                               <w:sz w:val="24"/>
                               <w:szCs w:val="24"/>
                             </w:rPr>
-                            <w:t>9</w:t>
+                            <w:t>19</w:t>
                           </w:r>
                           <w:r>
                             <w:rPr>
@@ -14528,7 +14537,7 @@
                         <w:sz w:val="24"/>
                         <w:szCs w:val="24"/>
                       </w:rPr>
-                      <w:t>9</w:t>
+                      <w:t>19</w:t>
                     </w:r>
                     <w:r>
                       <w:rPr>
@@ -21058,7 +21067,7 @@
 </file>
 
 <file path=customXml/itemProps1.xml><?xml version="1.0" encoding="utf-8"?>
-<ds:datastoreItem xmlns:ds="http://schemas.openxmlformats.org/officeDocument/2006/customXml" ds:itemID="{13EF6EA7-44C4-4054-8BE8-4CBAEFF00DAE}">
+<ds:datastoreItem xmlns:ds="http://schemas.openxmlformats.org/officeDocument/2006/customXml" ds:itemID="{2E40A183-62A6-41F5-A88C-FDEB177B4FF5}">
   <ds:schemaRefs>
     <ds:schemaRef ds:uri="http://schemas.openxmlformats.org/officeDocument/2006/bibliography"/>
   </ds:schemaRefs>

</xml_diff>

<commit_message>
corrections avant soutenance blanche
</commit_message>
<xml_diff>
--- a/pdf/src/Spécifications Fonctionnelles.docx
+++ b/pdf/src/Spécifications Fonctionnelles.docx
@@ -6,6 +6,8 @@
       <w:pPr>
         <w:spacing w:after="200" w:line="276" w:lineRule="auto"/>
       </w:pPr>
+      <w:bookmarkStart w:id="0" w:name="_GoBack"/>
+      <w:bookmarkEnd w:id="0"/>
       <w:r>
         <w:rPr>
           <w:noProof/>
@@ -83,6 +85,7 @@
           <w:docPartUnique/>
         </w:docPartObj>
       </w:sdtPr>
+      <w:sdtEndPr/>
       <w:sdtContent>
         <w:p>
           <w:pPr>
@@ -169,9 +172,9 @@
                   </wp:anchor>
                 </w:drawing>
               </mc:Choice>
-              <mc:Fallback xmlns:cx="http://schemas.microsoft.com/office/drawing/2014/chartex" xmlns:cx1="http://schemas.microsoft.com/office/drawing/2015/9/8/chartex" xmlns:cx2="http://schemas.microsoft.com/office/drawing/2015/10/21/chartex" xmlns:cx3="http://schemas.microsoft.com/office/drawing/2016/5/9/chartex" xmlns:cx4="http://schemas.microsoft.com/office/drawing/2016/5/10/chartex" xmlns:cx5="http://schemas.microsoft.com/office/drawing/2016/5/11/chartex" xmlns:cx6="http://schemas.microsoft.com/office/drawing/2016/5/12/chartex" xmlns:cx7="http://schemas.microsoft.com/office/drawing/2016/5/13/chartex" xmlns:cx8="http://schemas.microsoft.com/office/drawing/2016/5/14/chartex" xmlns:aink="http://schemas.microsoft.com/office/drawing/2016/ink" xmlns:am3d="http://schemas.microsoft.com/office/drawing/2017/model3d" xmlns:w15="http://schemas.microsoft.com/office/word/2012/wordml" xmlns:w16cid="http://schemas.microsoft.com/office/word/2016/wordml/cid" xmlns:w16se="http://schemas.microsoft.com/office/word/2015/wordml/symex">
+              <mc:Fallback xmlns:w16se="http://schemas.microsoft.com/office/word/2015/wordml/symex" xmlns:w16cid="http://schemas.microsoft.com/office/word/2016/wordml/cid" xmlns:w15="http://schemas.microsoft.com/office/word/2012/wordml" xmlns:am3d="http://schemas.microsoft.com/office/drawing/2017/model3d" xmlns:aink="http://schemas.microsoft.com/office/drawing/2016/ink" xmlns:cx8="http://schemas.microsoft.com/office/drawing/2016/5/14/chartex" xmlns:cx7="http://schemas.microsoft.com/office/drawing/2016/5/13/chartex" xmlns:cx6="http://schemas.microsoft.com/office/drawing/2016/5/12/chartex" xmlns:cx5="http://schemas.microsoft.com/office/drawing/2016/5/11/chartex" xmlns:cx4="http://schemas.microsoft.com/office/drawing/2016/5/10/chartex" xmlns:cx3="http://schemas.microsoft.com/office/drawing/2016/5/9/chartex" xmlns:cx2="http://schemas.microsoft.com/office/drawing/2015/10/21/chartex" xmlns:cx1="http://schemas.microsoft.com/office/drawing/2015/9/8/chartex" xmlns:cx="http://schemas.microsoft.com/office/drawing/2014/chartex">
                 <w:pict>
-                  <v:rect w14:anchorId="24382B63" id="Rectangle 4" o:spid="_x0000_s1026" style="position:absolute;margin-left:0;margin-top:0;width:55.1pt;height:11in;z-index:251667456;visibility:visible;mso-wrap-style:square;mso-width-percent:90;mso-height-percent:1000;mso-left-percent:910;mso-wrap-distance-left:9pt;mso-wrap-distance-top:0;mso-wrap-distance-right:9pt;mso-wrap-distance-bottom:0;mso-position-horizontal-relative:page;mso-position-vertical:center;mso-position-vertical-relative:page;mso-width-percent:90;mso-height-percent:1000;mso-left-percent:910;mso-width-relative:page;mso-height-relative:page;v-text-anchor:middle" o:gfxdata="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" fillcolor="#675e47 [3215]" stroked="f" strokeweight="2pt">
+                  <v:rect w14:anchorId="6485F216" id="Rectangle 4" o:spid="_x0000_s1026" style="position:absolute;margin-left:0;margin-top:0;width:55.1pt;height:11in;z-index:251667456;visibility:visible;mso-wrap-style:square;mso-width-percent:90;mso-height-percent:1000;mso-left-percent:910;mso-wrap-distance-left:9pt;mso-wrap-distance-top:0;mso-wrap-distance-right:9pt;mso-wrap-distance-bottom:0;mso-position-horizontal-relative:page;mso-position-vertical:center;mso-position-vertical-relative:page;mso-width-percent:90;mso-height-percent:1000;mso-left-percent:910;mso-width-relative:page;mso-height-relative:page;v-text-anchor:middle" o:gfxdata="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" fillcolor="#675e47 [3215]" stroked="f" strokeweight="2pt">
                     <w10:wrap anchorx="page" anchory="page"/>
                   </v:rect>
                 </w:pict>
@@ -268,9 +271,9 @@
                   </wp:anchor>
                 </w:drawing>
               </mc:Choice>
-              <mc:Fallback xmlns:cx="http://schemas.microsoft.com/office/drawing/2014/chartex" xmlns:cx1="http://schemas.microsoft.com/office/drawing/2015/9/8/chartex" xmlns:cx2="http://schemas.microsoft.com/office/drawing/2015/10/21/chartex" xmlns:cx3="http://schemas.microsoft.com/office/drawing/2016/5/9/chartex" xmlns:cx4="http://schemas.microsoft.com/office/drawing/2016/5/10/chartex" xmlns:cx5="http://schemas.microsoft.com/office/drawing/2016/5/11/chartex" xmlns:cx6="http://schemas.microsoft.com/office/drawing/2016/5/12/chartex" xmlns:cx7="http://schemas.microsoft.com/office/drawing/2016/5/13/chartex" xmlns:cx8="http://schemas.microsoft.com/office/drawing/2016/5/14/chartex" xmlns:aink="http://schemas.microsoft.com/office/drawing/2016/ink" xmlns:am3d="http://schemas.microsoft.com/office/drawing/2017/model3d" xmlns:w15="http://schemas.microsoft.com/office/word/2012/wordml" xmlns:w16cid="http://schemas.microsoft.com/office/word/2016/wordml/cid" xmlns:w16se="http://schemas.microsoft.com/office/word/2015/wordml/symex">
+              <mc:Fallback xmlns:w16se="http://schemas.microsoft.com/office/word/2015/wordml/symex" xmlns:w16cid="http://schemas.microsoft.com/office/word/2016/wordml/cid" xmlns:w15="http://schemas.microsoft.com/office/word/2012/wordml" xmlns:am3d="http://schemas.microsoft.com/office/drawing/2017/model3d" xmlns:aink="http://schemas.microsoft.com/office/drawing/2016/ink" xmlns:cx8="http://schemas.microsoft.com/office/drawing/2016/5/14/chartex" xmlns:cx7="http://schemas.microsoft.com/office/drawing/2016/5/13/chartex" xmlns:cx6="http://schemas.microsoft.com/office/drawing/2016/5/12/chartex" xmlns:cx5="http://schemas.microsoft.com/office/drawing/2016/5/11/chartex" xmlns:cx4="http://schemas.microsoft.com/office/drawing/2016/5/10/chartex" xmlns:cx3="http://schemas.microsoft.com/office/drawing/2016/5/9/chartex" xmlns:cx2="http://schemas.microsoft.com/office/drawing/2015/10/21/chartex" xmlns:cx1="http://schemas.microsoft.com/office/drawing/2015/9/8/chartex" xmlns:cx="http://schemas.microsoft.com/office/drawing/2014/chartex">
                 <w:pict>
-                  <v:rect w14:anchorId="681EEF3C" id="Rectangle 5" o:spid="_x0000_s1026" style="position:absolute;margin-left:0;margin-top:0;width:55.1pt;height:71.3pt;z-index:251668480;visibility:visible;mso-wrap-style:square;mso-width-percent:90;mso-height-percent:90;mso-left-percent:910;mso-top-percent:810;mso-wrap-distance-left:9pt;mso-wrap-distance-top:0;mso-wrap-distance-right:9pt;mso-wrap-distance-bottom:0;mso-position-horizontal-relative:page;mso-position-vertical-relative:page;mso-width-percent:90;mso-height-percent:90;mso-left-percent:910;mso-top-percent:810;mso-width-relative:page;mso-height-relative:page;v-text-anchor:middle" o:gfxdata="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" fillcolor="#a9a57c [3204]" stroked="f" strokeweight="2pt">
+                  <v:rect w14:anchorId="66836D3A" id="Rectangle 5" o:spid="_x0000_s1026" style="position:absolute;margin-left:0;margin-top:0;width:55.1pt;height:71.3pt;z-index:251668480;visibility:visible;mso-wrap-style:square;mso-width-percent:90;mso-height-percent:90;mso-left-percent:910;mso-top-percent:810;mso-wrap-distance-left:9pt;mso-wrap-distance-top:0;mso-wrap-distance-right:9pt;mso-wrap-distance-bottom:0;mso-position-horizontal-relative:page;mso-position-vertical-relative:page;mso-width-percent:90;mso-height-percent:90;mso-left-percent:910;mso-top-percent:810;mso-width-relative:page;mso-height-relative:page;v-text-anchor:middle" o:gfxdata="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" fillcolor="#a9a57c [3204]" stroked="f" strokeweight="2pt">
                     <w10:wrap anchorx="page" anchory="page"/>
                   </v:rect>
                 </w:pict>
@@ -357,6 +360,7 @@
                                   <w:dataBinding w:prefixMappings="xmlns:ns0='http://schemas.openxmlformats.org/package/2006/metadata/core-properties' xmlns:ns1='http://purl.org/dc/elements/1.1/'" w:xpath="/ns0:coreProperties[1]/ns1:title[1]" w:storeItemID="{6C3C8BC8-F283-45AE-878A-BAB7291924A1}"/>
                                   <w:text/>
                                 </w:sdtPr>
+                                <w:sdtEndPr/>
                                 <w:sdtContent>
                                   <w:p>
                                     <w:pPr>
@@ -404,6 +408,7 @@
                                   <w:dataBinding w:prefixMappings="xmlns:ns0='http://schemas.openxmlformats.org/package/2006/metadata/core-properties' xmlns:ns1='http://purl.org/dc/elements/1.1/'" w:xpath="/ns0:coreProperties[1]/ns1:subject[1]" w:storeItemID="{6C3C8BC8-F283-45AE-878A-BAB7291924A1}"/>
                                   <w:text/>
                                 </w:sdtPr>
+                                <w:sdtEndPr/>
                                 <w:sdtContent>
                                   <w:p>
                                     <w:pPr>
@@ -476,6 +481,7 @@
                             <w:dataBinding w:prefixMappings="xmlns:ns0='http://schemas.openxmlformats.org/package/2006/metadata/core-properties' xmlns:ns1='http://purl.org/dc/elements/1.1/'" w:xpath="/ns0:coreProperties[1]/ns1:title[1]" w:storeItemID="{6C3C8BC8-F283-45AE-878A-BAB7291924A1}"/>
                             <w:text/>
                           </w:sdtPr>
+                          <w:sdtEndPr/>
                           <w:sdtContent>
                             <w:p>
                               <w:pPr>
@@ -523,6 +529,7 @@
                             <w:dataBinding w:prefixMappings="xmlns:ns0='http://schemas.openxmlformats.org/package/2006/metadata/core-properties' xmlns:ns1='http://purl.org/dc/elements/1.1/'" w:xpath="/ns0:coreProperties[1]/ns1:subject[1]" w:storeItemID="{6C3C8BC8-F283-45AE-878A-BAB7291924A1}"/>
                             <w:text/>
                           </w:sdtPr>
+                          <w:sdtEndPr/>
                           <w:sdtContent>
                             <w:p>
                               <w:pPr>
@@ -587,6 +594,7 @@
         <w:dataBinding w:prefixMappings="xmlns:ns0='http://schemas.openxmlformats.org/package/2006/metadata/core-properties' xmlns:ns1='http://purl.org/dc/elements/1.1/'" w:xpath="/ns0:coreProperties[1]/ns1:title[1]" w:storeItemID="{6C3C8BC8-F283-45AE-878A-BAB7291924A1}"/>
         <w:text/>
       </w:sdtPr>
+      <w:sdtEndPr/>
       <w:sdtContent>
         <w:p>
           <w:pPr>
@@ -608,6 +616,7 @@
           <w:dataBinding w:prefixMappings="xmlns:ns0='http://schemas.openxmlformats.org/package/2006/metadata/core-properties' xmlns:ns1='http://purl.org/dc/elements/1.1/'" w:xpath="/ns0:coreProperties[1]/ns1:subject[1]" w:storeItemID="{6C3C8BC8-F283-45AE-878A-BAB7291924A1}"/>
           <w:text/>
         </w:sdtPr>
+        <w:sdtEndPr/>
         <w:sdtContent>
           <w:r>
             <w:t>OC Pizza</w:t>
@@ -912,6 +921,7 @@
           <w:docPartUnique/>
         </w:docPartObj>
       </w:sdtPr>
+      <w:sdtEndPr/>
       <w:sdtContent>
         <w:p>
           <w:pPr>
@@ -942,9 +952,6 @@
         <w:p>
           <w:pPr>
             <w:pStyle w:val="TM2"/>
-            <w:rPr>
-              <w:del w:id="0" w:author="Rémy VALLET" w:date="2019-12-06T15:16:00Z"/>
-            </w:rPr>
           </w:pPr>
           <w:r>
             <w:t>1</w:t>
@@ -973,7 +980,7 @@
             <w:t>1.2</w:t>
           </w:r>
           <w:r>
-            <w:t xml:space="preserve">) </w:t>
+            <w:t xml:space="preserve"> </w:t>
           </w:r>
           <w:r>
             <w:t>Cadre</w:t>
@@ -990,7 +997,10 @@
             <w:pStyle w:val="TM2"/>
           </w:pPr>
           <w:r>
-            <w:t xml:space="preserve">3) </w:t>
+            <w:t>1.3</w:t>
+          </w:r>
+          <w:r>
+            <w:t xml:space="preserve"> </w:t>
           </w:r>
           <w:r>
             <w:t>Enjeux</w:t>
@@ -1061,7 +1071,7 @@
             <w:pStyle w:val="TM2"/>
           </w:pPr>
           <w:r>
-            <w:t xml:space="preserve">1) </w:t>
+            <w:t xml:space="preserve">3.1 </w:t>
           </w:r>
           <w:r>
             <w:t>Gestion des commandes</w:t>
@@ -1084,7 +1094,10 @@
             <w:pStyle w:val="TM2"/>
           </w:pPr>
           <w:r>
-            <w:t xml:space="preserve">2) </w:t>
+            <w:t>3.2</w:t>
+          </w:r>
+          <w:r>
+            <w:t xml:space="preserve"> </w:t>
           </w:r>
           <w:r>
             <w:t>Gestion approvisionnements</w:t>
@@ -1107,7 +1120,10 @@
             <w:pStyle w:val="TM2"/>
           </w:pPr>
           <w:r>
-            <w:t xml:space="preserve">3) </w:t>
+            <w:t>3.3</w:t>
+          </w:r>
+          <w:r>
+            <w:t xml:space="preserve"> </w:t>
           </w:r>
           <w:r>
             <w:t>Gestion des Points de ventes</w:t>
@@ -1165,12 +1181,6 @@
             </w:rPr>
             <w:t>6</w:t>
           </w:r>
-          <w:r>
-            <w:rPr>
-              <w:lang w:val="en-US"/>
-            </w:rPr>
-            <w:t>-11</w:t>
-          </w:r>
         </w:p>
         <w:p>
           <w:pPr>
@@ -1183,7 +1193,13 @@
             <w:rPr>
               <w:lang w:val="en-US"/>
             </w:rPr>
-            <w:t xml:space="preserve">1) </w:t>
+            <w:t>4.1</w:t>
+          </w:r>
+          <w:r>
+            <w:rPr>
+              <w:lang w:val="en-US"/>
+            </w:rPr>
+            <w:t xml:space="preserve"> </w:t>
           </w:r>
           <w:r>
             <w:rPr>
@@ -1230,27 +1246,19 @@
             <w:rPr>
               <w:lang w:val="en-US"/>
             </w:rPr>
-            <w:t xml:space="preserve">2) </w:t>
+            <w:t>4.2</w:t>
           </w:r>
           <w:r>
             <w:rPr>
               <w:lang w:val="en-US"/>
             </w:rPr>
-            <w:t xml:space="preserve">Package </w:t>
+            <w:t xml:space="preserve"> </w:t>
           </w:r>
-          <w:proofErr w:type="gramStart"/>
           <w:r>
             <w:rPr>
               <w:lang w:val="en-US"/>
             </w:rPr>
-            <w:t>et</w:t>
-          </w:r>
-          <w:proofErr w:type="gramEnd"/>
-          <w:r>
-            <w:rPr>
-              <w:lang w:val="en-US"/>
-            </w:rPr>
-            <w:t xml:space="preserve"> USE Case « </w:t>
+            <w:t>Package et USE Case « </w:t>
           </w:r>
           <w:r>
             <w:rPr>
@@ -1285,27 +1293,19 @@
             <w:rPr>
               <w:lang w:val="en-US"/>
             </w:rPr>
-            <w:t xml:space="preserve">3) </w:t>
+            <w:t>4.3</w:t>
           </w:r>
           <w:r>
             <w:rPr>
               <w:lang w:val="en-US"/>
             </w:rPr>
-            <w:t xml:space="preserve">Package </w:t>
+            <w:t xml:space="preserve"> </w:t>
           </w:r>
-          <w:proofErr w:type="gramStart"/>
           <w:r>
             <w:rPr>
               <w:lang w:val="en-US"/>
             </w:rPr>
-            <w:t>et</w:t>
-          </w:r>
-          <w:proofErr w:type="gramEnd"/>
-          <w:r>
-            <w:rPr>
-              <w:lang w:val="en-US"/>
-            </w:rPr>
-            <w:t xml:space="preserve"> USE Case « </w:t>
+            <w:t>Package et USE Case « </w:t>
           </w:r>
           <w:r>
             <w:rPr>
@@ -1340,18 +1340,13 @@
             <w:t xml:space="preserve">. </w:t>
           </w:r>
           <w:r>
-            <w:t xml:space="preserve">Use Case </w:t>
+            <w:t>Use Case Detail</w:t>
           </w:r>
-          <w:proofErr w:type="spellStart"/>
-          <w:r>
-            <w:t>Detail</w:t>
-          </w:r>
-          <w:proofErr w:type="spellEnd"/>
           <w:r>
             <w:ptab w:relativeTo="margin" w:alignment="right" w:leader="dot"/>
           </w:r>
           <w:r>
-            <w:t>12-17</w:t>
+            <w:t>12</w:t>
           </w:r>
         </w:p>
         <w:p>
@@ -1359,7 +1354,10 @@
             <w:pStyle w:val="TM2"/>
           </w:pPr>
           <w:r>
-            <w:t xml:space="preserve">1) </w:t>
+            <w:t>5.1</w:t>
+          </w:r>
+          <w:r>
+            <w:t xml:space="preserve"> </w:t>
           </w:r>
           <w:r>
             <w:t xml:space="preserve">CAS n°1 </w:t>
@@ -1382,7 +1380,10 @@
             <w:pStyle w:val="TM2"/>
           </w:pPr>
           <w:r>
-            <w:t xml:space="preserve">2) </w:t>
+            <w:t>5.2</w:t>
+          </w:r>
+          <w:r>
+            <w:t xml:space="preserve"> </w:t>
           </w:r>
           <w:r>
             <w:t xml:space="preserve">CAS n°2 </w:t>
@@ -1405,7 +1406,10 @@
             <w:pStyle w:val="TM2"/>
           </w:pPr>
           <w:r>
-            <w:t xml:space="preserve">3) </w:t>
+            <w:t>5.3</w:t>
+          </w:r>
+          <w:r>
+            <w:t xml:space="preserve"> </w:t>
           </w:r>
           <w:r>
             <w:t xml:space="preserve">CAS n°3 </w:t>
@@ -1440,7 +1444,7 @@
             <w:ptab w:relativeTo="margin" w:alignment="right" w:leader="dot"/>
           </w:r>
           <w:r>
-            <w:t>18-19</w:t>
+            <w:t>18</w:t>
           </w:r>
         </w:p>
         <w:p>
@@ -1448,7 +1452,10 @@
             <w:pStyle w:val="TM2"/>
           </w:pPr>
           <w:r>
-            <w:t xml:space="preserve">1) </w:t>
+            <w:t>6.1</w:t>
+          </w:r>
+          <w:r>
+            <w:t xml:space="preserve"> </w:t>
           </w:r>
           <w:r>
             <w:t>Cycle de vie</w:t>
@@ -1468,7 +1475,7 @@
             </w:rPr>
           </w:pPr>
           <w:r>
-            <w:t>2)</w:t>
+            <w:t>6.2</w:t>
           </w:r>
           <w:r>
             <w:rPr>
@@ -1476,11 +1483,9 @@
             </w:rPr>
             <w:t xml:space="preserve"> </w:t>
           </w:r>
-          <w:proofErr w:type="spellStart"/>
           <w:r>
             <w:t>Workflow</w:t>
           </w:r>
-          <w:proofErr w:type="spellEnd"/>
           <w:r>
             <w:ptab w:relativeTo="margin" w:alignment="right" w:leader="dot"/>
           </w:r>
@@ -1550,8 +1555,8 @@
       <w:pPr>
         <w:pStyle w:val="Paragraphedeliste"/>
         <w:numPr>
-          <w:ilvl w:val="0"/>
-          <w:numId w:val="17"/>
+          <w:ilvl w:val="1"/>
+          <w:numId w:val="15"/>
         </w:numPr>
         <w:spacing w:before="77" w:after="0"/>
         <w:rPr>
@@ -1615,8 +1620,8 @@
       <w:pPr>
         <w:pStyle w:val="Paragraphedeliste"/>
         <w:numPr>
-          <w:ilvl w:val="0"/>
-          <w:numId w:val="17"/>
+          <w:ilvl w:val="1"/>
+          <w:numId w:val="15"/>
         </w:numPr>
         <w:spacing w:before="77" w:after="0"/>
         <w:rPr>
@@ -1900,8 +1905,8 @@
       <w:pPr>
         <w:pStyle w:val="Paragraphedeliste"/>
         <w:numPr>
-          <w:ilvl w:val="0"/>
-          <w:numId w:val="17"/>
+          <w:ilvl w:val="1"/>
+          <w:numId w:val="15"/>
         </w:numPr>
         <w:spacing w:before="77" w:after="0"/>
         <w:rPr>
@@ -1918,7 +1923,27 @@
           <w:sz w:val="32"/>
           <w:szCs w:val="32"/>
         </w:rPr>
-        <w:t xml:space="preserve">Les enjeux OC-Pizza: </w:t>
+        <w:t>Les enjeux OC-Pizza</w:t>
+      </w:r>
+      <w:r>
+        <w:rPr>
+          <w:rFonts w:eastAsiaTheme="minorEastAsia" w:hAnsi="Calibri"/>
+          <w:color w:val="2F2B20" w:themeColor="text1"/>
+          <w:kern w:val="24"/>
+          <w:sz w:val="32"/>
+          <w:szCs w:val="32"/>
+        </w:rPr>
+        <w:t xml:space="preserve"> </w:t>
+      </w:r>
+      <w:r>
+        <w:rPr>
+          <w:rFonts w:eastAsiaTheme="minorEastAsia" w:hAnsi="Calibri"/>
+          <w:color w:val="2F2B20" w:themeColor="text1"/>
+          <w:kern w:val="24"/>
+          <w:sz w:val="32"/>
+          <w:szCs w:val="32"/>
+        </w:rPr>
+        <w:t xml:space="preserve">: </w:t>
       </w:r>
     </w:p>
     <w:p>
@@ -1995,25 +2020,24 @@
     </w:p>
     <w:p>
       <w:pPr>
-        <w:pStyle w:val="Paragraphedeliste"/>
-        <w:numPr>
-          <w:ilvl w:val="0"/>
-          <w:numId w:val="17"/>
-        </w:numPr>
         <w:spacing w:before="77" w:after="0"/>
         <w:rPr>
           <w:rFonts w:ascii="Times New Roman" w:eastAsia="Times New Roman" w:hAnsi="Times New Roman" w:cs="Times New Roman"/>
-          <w:sz w:val="24"/>
-          <w:szCs w:val="24"/>
+          <w:i/>
+          <w:sz w:val="28"/>
+          <w:szCs w:val="28"/>
+          <w:u w:val="single"/>
         </w:rPr>
       </w:pPr>
       <w:r>
         <w:rPr>
           <w:rFonts w:eastAsiaTheme="minorEastAsia" w:hAnsi="Calibri"/>
+          <w:i/>
           <w:color w:val="2F2B20" w:themeColor="text1"/>
           <w:kern w:val="24"/>
-          <w:sz w:val="32"/>
-          <w:szCs w:val="32"/>
+          <w:sz w:val="28"/>
+          <w:szCs w:val="28"/>
+          <w:u w:val="single"/>
         </w:rPr>
         <w:t xml:space="preserve">Nos Objectifs : </w:t>
       </w:r>
@@ -2075,29 +2099,7 @@
           <w:sz w:val="24"/>
           <w:szCs w:val="24"/>
         </w:rPr>
-        <w:t xml:space="preserve"> soit le point d’entrée client (</w:t>
-      </w:r>
-      <w:proofErr w:type="spellStart"/>
-      <w:r>
-        <w:rPr>
-          <w:rFonts w:eastAsiaTheme="minorEastAsia" w:hAnsi="Calibri"/>
-          <w:color w:val="2F2B20" w:themeColor="text1"/>
-          <w:kern w:val="24"/>
-          <w:sz w:val="24"/>
-          <w:szCs w:val="24"/>
-        </w:rPr>
-        <w:t>PdV</w:t>
-      </w:r>
-      <w:proofErr w:type="spellEnd"/>
-      <w:r>
-        <w:rPr>
-          <w:rFonts w:eastAsiaTheme="minorEastAsia" w:hAnsi="Calibri"/>
-          <w:color w:val="2F2B20" w:themeColor="text1"/>
-          <w:kern w:val="24"/>
-          <w:sz w:val="24"/>
-          <w:szCs w:val="24"/>
-        </w:rPr>
-        <w:t>, Web, Téléphone).</w:t>
+        <w:t xml:space="preserve"> soit le point d’entrée client (PdV, Web, Téléphone).</w:t>
       </w:r>
     </w:p>
     <w:p>
@@ -2610,6 +2612,9 @@
         <w:t>1</w:t>
       </w:r>
       <w:r>
+        <w:rPr>
+          <w:noProof/>
+        </w:rPr>
         <w:fldChar w:fldCharType="end"/>
       </w:r>
       <w:r>
@@ -2678,25 +2683,18 @@
     </w:p>
     <w:p>
       <w:pPr>
-        <w:spacing w:after="0" w:line="240" w:lineRule="auto"/>
-        <w:ind w:left="360"/>
-        <w:contextualSpacing/>
+        <w:pStyle w:val="Paragraphedeliste"/>
+        <w:numPr>
+          <w:ilvl w:val="1"/>
+          <w:numId w:val="15"/>
+        </w:numPr>
+        <w:spacing w:after="0"/>
         <w:rPr>
           <w:rFonts w:ascii="Times New Roman" w:eastAsia="Times New Roman" w:hAnsi="Times New Roman" w:cs="Times New Roman"/>
           <w:sz w:val="28"/>
           <w:szCs w:val="24"/>
         </w:rPr>
       </w:pPr>
-      <w:r>
-        <w:rPr>
-          <w:rFonts w:eastAsiaTheme="minorEastAsia" w:hAnsi="Calibri"/>
-          <w:color w:val="2F2B20" w:themeColor="text1"/>
-          <w:kern w:val="24"/>
-          <w:sz w:val="28"/>
-          <w:szCs w:val="28"/>
-        </w:rPr>
-        <w:t xml:space="preserve">1) </w:t>
-      </w:r>
       <w:r>
         <w:rPr>
           <w:rFonts w:eastAsiaTheme="minorEastAsia" w:hAnsi="Calibri"/>
@@ -2815,27 +2813,7 @@
           <w:kern w:val="24"/>
           <w:sz w:val="22"/>
         </w:rPr>
-        <w:t>Préparation des cde (</w:t>
-      </w:r>
-      <w:proofErr w:type="spellStart"/>
-      <w:r>
-        <w:rPr>
-          <w:rFonts w:eastAsiaTheme="minorEastAsia" w:hAnsi="Calibri"/>
-          <w:color w:val="2F2B20" w:themeColor="text1"/>
-          <w:kern w:val="24"/>
-          <w:sz w:val="22"/>
-        </w:rPr>
-        <w:t>PdV</w:t>
-      </w:r>
-      <w:proofErr w:type="spellEnd"/>
-      <w:r>
-        <w:rPr>
-          <w:rFonts w:eastAsiaTheme="minorEastAsia" w:hAnsi="Calibri"/>
-          <w:color w:val="2F2B20" w:themeColor="text1"/>
-          <w:kern w:val="24"/>
-          <w:sz w:val="22"/>
-        </w:rPr>
-        <w:t>, responsable)</w:t>
+        <w:t>Préparation des cde (PdV, responsable)</w:t>
       </w:r>
     </w:p>
     <w:p>
@@ -2860,27 +2838,7 @@
           <w:kern w:val="24"/>
           <w:sz w:val="22"/>
         </w:rPr>
-        <w:t xml:space="preserve">Livraison des commandes (Livreur, </w:t>
-      </w:r>
-      <w:proofErr w:type="spellStart"/>
-      <w:r>
-        <w:rPr>
-          <w:rFonts w:eastAsiaTheme="minorEastAsia" w:hAnsi="Calibri"/>
-          <w:color w:val="2F2B20" w:themeColor="text1"/>
-          <w:kern w:val="24"/>
-          <w:sz w:val="22"/>
-        </w:rPr>
-        <w:t>PdV</w:t>
-      </w:r>
-      <w:proofErr w:type="spellEnd"/>
-      <w:r>
-        <w:rPr>
-          <w:rFonts w:eastAsiaTheme="minorEastAsia" w:hAnsi="Calibri"/>
-          <w:color w:val="2F2B20" w:themeColor="text1"/>
-          <w:kern w:val="24"/>
-          <w:sz w:val="22"/>
-        </w:rPr>
-        <w:t>, responsables)</w:t>
+        <w:t>Livraison des commandes (Livreur, PdV, responsables)</w:t>
       </w:r>
     </w:p>
     <w:p>
@@ -2905,50 +2863,23 @@
           <w:kern w:val="24"/>
           <w:sz w:val="22"/>
         </w:rPr>
-        <w:t xml:space="preserve">Paiements des commandes (site web, </w:t>
-      </w:r>
-      <w:proofErr w:type="spellStart"/>
-      <w:r>
-        <w:rPr>
-          <w:rFonts w:eastAsiaTheme="minorEastAsia" w:hAnsi="Calibri"/>
-          <w:color w:val="2F2B20" w:themeColor="text1"/>
-          <w:kern w:val="24"/>
-          <w:sz w:val="22"/>
-        </w:rPr>
-        <w:t>PdV</w:t>
-      </w:r>
-      <w:proofErr w:type="spellEnd"/>
-      <w:r>
-        <w:rPr>
-          <w:rFonts w:eastAsiaTheme="minorEastAsia" w:hAnsi="Calibri"/>
-          <w:color w:val="2F2B20" w:themeColor="text1"/>
-          <w:kern w:val="24"/>
-          <w:sz w:val="22"/>
-        </w:rPr>
-        <w:t>, Bank)</w:t>
+        <w:t>Paiements des commandes (site web, PdV, Bank)</w:t>
       </w:r>
     </w:p>
     <w:p>
       <w:pPr>
-        <w:spacing w:after="0" w:line="240" w:lineRule="auto"/>
-        <w:ind w:left="360"/>
-        <w:contextualSpacing/>
+        <w:pStyle w:val="Paragraphedeliste"/>
+        <w:numPr>
+          <w:ilvl w:val="1"/>
+          <w:numId w:val="15"/>
+        </w:numPr>
+        <w:spacing w:after="0"/>
         <w:rPr>
           <w:rFonts w:ascii="Times New Roman" w:eastAsia="Times New Roman" w:hAnsi="Times New Roman" w:cs="Times New Roman"/>
           <w:sz w:val="28"/>
           <w:szCs w:val="24"/>
         </w:rPr>
       </w:pPr>
-      <w:r>
-        <w:rPr>
-          <w:rFonts w:eastAsiaTheme="minorEastAsia" w:hAnsi="Calibri"/>
-          <w:color w:val="2F2B20" w:themeColor="text1"/>
-          <w:kern w:val="24"/>
-          <w:sz w:val="28"/>
-          <w:szCs w:val="28"/>
-        </w:rPr>
-        <w:t xml:space="preserve">2) </w:t>
-      </w:r>
       <w:r>
         <w:rPr>
           <w:rFonts w:eastAsiaTheme="minorEastAsia" w:hAnsi="Calibri"/>
@@ -2982,27 +2913,7 @@
           <w:kern w:val="24"/>
           <w:sz w:val="22"/>
         </w:rPr>
-        <w:t>Stock ingrédients par PDV -&gt; Pizzas préparables (</w:t>
-      </w:r>
-      <w:proofErr w:type="spellStart"/>
-      <w:r>
-        <w:rPr>
-          <w:rFonts w:eastAsiaTheme="minorEastAsia" w:hAnsi="Calibri"/>
-          <w:color w:val="2F2B20" w:themeColor="text1"/>
-          <w:kern w:val="24"/>
-          <w:sz w:val="22"/>
-        </w:rPr>
-        <w:t>pdv</w:t>
-      </w:r>
-      <w:proofErr w:type="spellEnd"/>
-      <w:r>
-        <w:rPr>
-          <w:rFonts w:eastAsiaTheme="minorEastAsia" w:hAnsi="Calibri"/>
-          <w:color w:val="2F2B20" w:themeColor="text1"/>
-          <w:kern w:val="24"/>
-          <w:sz w:val="22"/>
-        </w:rPr>
-        <w:t>, pizzaiolo, site web, responsables)</w:t>
+        <w:t>Stock ingrédients par PDV -&gt; Pizzas préparables (pdv, pizzaiolo, site web, responsables)</w:t>
       </w:r>
     </w:p>
     <w:p>
@@ -3052,50 +2963,23 @@
           <w:kern w:val="24"/>
           <w:sz w:val="22"/>
         </w:rPr>
-        <w:t xml:space="preserve">Achat ingrédients (responsables, - </w:t>
-      </w:r>
-      <w:proofErr w:type="spellStart"/>
-      <w:r>
-        <w:rPr>
-          <w:rFonts w:eastAsiaTheme="minorEastAsia" w:hAnsi="Calibri"/>
-          <w:color w:val="2F2B20" w:themeColor="text1"/>
-          <w:kern w:val="24"/>
-          <w:sz w:val="22"/>
-        </w:rPr>
-        <w:t>bank</w:t>
-      </w:r>
-      <w:proofErr w:type="spellEnd"/>
-      <w:r>
-        <w:rPr>
-          <w:rFonts w:eastAsiaTheme="minorEastAsia" w:hAnsi="Calibri"/>
-          <w:color w:val="2F2B20" w:themeColor="text1"/>
-          <w:kern w:val="24"/>
-          <w:sz w:val="22"/>
-        </w:rPr>
-        <w:t>)</w:t>
+        <w:t>Achat ingrédients (responsables, - bank)</w:t>
       </w:r>
     </w:p>
     <w:p>
       <w:pPr>
-        <w:spacing w:after="0" w:line="240" w:lineRule="auto"/>
-        <w:ind w:left="360"/>
-        <w:contextualSpacing/>
+        <w:pStyle w:val="Paragraphedeliste"/>
+        <w:numPr>
+          <w:ilvl w:val="1"/>
+          <w:numId w:val="15"/>
+        </w:numPr>
+        <w:spacing w:after="0"/>
         <w:rPr>
           <w:rFonts w:ascii="Times New Roman" w:eastAsia="Times New Roman" w:hAnsi="Times New Roman" w:cs="Times New Roman"/>
           <w:sz w:val="28"/>
           <w:szCs w:val="24"/>
         </w:rPr>
       </w:pPr>
-      <w:r>
-        <w:rPr>
-          <w:rFonts w:eastAsiaTheme="minorEastAsia" w:hAnsi="Calibri"/>
-          <w:color w:val="2F2B20" w:themeColor="text1"/>
-          <w:kern w:val="24"/>
-          <w:sz w:val="28"/>
-          <w:szCs w:val="28"/>
-        </w:rPr>
-        <w:t xml:space="preserve">3) </w:t>
-      </w:r>
       <w:r>
         <w:rPr>
           <w:rFonts w:eastAsiaTheme="minorEastAsia" w:hAnsi="Calibri"/>
@@ -3253,6 +3137,9 @@
         <w:t>2</w:t>
       </w:r>
       <w:r>
+        <w:rPr>
+          <w:noProof/>
+        </w:rPr>
         <w:fldChar w:fldCharType="end"/>
       </w:r>
       <w:r>
@@ -3304,8 +3191,8 @@
       <w:pPr>
         <w:pStyle w:val="Paragraphedeliste"/>
         <w:numPr>
-          <w:ilvl w:val="0"/>
-          <w:numId w:val="21"/>
+          <w:ilvl w:val="1"/>
+          <w:numId w:val="15"/>
         </w:numPr>
         <w:spacing w:after="0"/>
         <w:rPr>
@@ -3490,21 +3377,7 @@
         <w:rPr>
           <w:lang w:val="en-US"/>
         </w:rPr>
-        <w:t xml:space="preserve">: </w:t>
-      </w:r>
-      <w:proofErr w:type="spellStart"/>
-      <w:r>
-        <w:rPr>
-          <w:lang w:val="en-US"/>
-        </w:rPr>
-        <w:t>diagramme</w:t>
-      </w:r>
-      <w:proofErr w:type="spellEnd"/>
-      <w:r>
-        <w:rPr>
-          <w:lang w:val="en-US"/>
-        </w:rPr>
-        <w:t xml:space="preserve"> package CDE</w:t>
+        <w:t>: diagramme package CDE</w:t>
       </w:r>
     </w:p>
     <w:p>
@@ -3535,8 +3408,6 @@
           <w:lang w:val="en-US"/>
         </w:rPr>
       </w:pPr>
-      <w:bookmarkStart w:id="1" w:name="_GoBack"/>
-      <w:bookmarkEnd w:id="1"/>
       <w:r>
         <w:rPr>
           <w:rFonts w:eastAsiaTheme="minorEastAsia" w:hAnsi="Calibri"/>
@@ -3739,21 +3610,7 @@
         <w:rPr>
           <w:lang w:val="en-US"/>
         </w:rPr>
-        <w:t xml:space="preserve">: </w:t>
-      </w:r>
-      <w:proofErr w:type="spellStart"/>
-      <w:r>
-        <w:rPr>
-          <w:lang w:val="en-US"/>
-        </w:rPr>
-        <w:t>diagramme</w:t>
-      </w:r>
-      <w:proofErr w:type="spellEnd"/>
-      <w:r>
-        <w:rPr>
-          <w:lang w:val="en-US"/>
-        </w:rPr>
-        <w:t xml:space="preserve"> use case CDE</w:t>
+        <w:t>: diagramme use case CDE</w:t>
       </w:r>
     </w:p>
     <w:p>
@@ -3784,8 +3641,8 @@
       <w:pPr>
         <w:pStyle w:val="Paragraphedeliste"/>
         <w:numPr>
-          <w:ilvl w:val="0"/>
-          <w:numId w:val="21"/>
+          <w:ilvl w:val="1"/>
+          <w:numId w:val="29"/>
         </w:numPr>
         <w:spacing w:after="0"/>
         <w:rPr>
@@ -3944,21 +3801,7 @@
         <w:rPr>
           <w:lang w:val="en-US"/>
         </w:rPr>
-        <w:t xml:space="preserve">: </w:t>
-      </w:r>
-      <w:proofErr w:type="spellStart"/>
-      <w:r>
-        <w:rPr>
-          <w:lang w:val="en-US"/>
-        </w:rPr>
-        <w:t>diagramme</w:t>
-      </w:r>
-      <w:proofErr w:type="spellEnd"/>
-      <w:r>
-        <w:rPr>
-          <w:lang w:val="en-US"/>
-        </w:rPr>
-        <w:t xml:space="preserve"> package STK</w:t>
+        <w:t>: diagramme package STK</w:t>
       </w:r>
     </w:p>
     <w:p>
@@ -4105,7 +3948,6 @@
         <w:pStyle w:val="Lgende"/>
         <w:jc w:val="center"/>
         <w:rPr>
-          <w:ins w:id="2" w:author="Rémy VALLET" w:date="2019-12-06T15:26:00Z"/>
           <w:rFonts w:asciiTheme="majorHAnsi" w:eastAsiaTheme="majorEastAsia" w:hAnsi="Calibri" w:cstheme="majorBidi"/>
           <w:color w:val="2F2B20" w:themeColor="text1"/>
           <w:kern w:val="24"/>
@@ -4146,21 +3988,7 @@
         <w:rPr>
           <w:lang w:val="en-US"/>
         </w:rPr>
-        <w:t xml:space="preserve">: </w:t>
-      </w:r>
-      <w:proofErr w:type="spellStart"/>
-      <w:r>
-        <w:rPr>
-          <w:lang w:val="en-US"/>
-        </w:rPr>
-        <w:t>diagramme</w:t>
-      </w:r>
-      <w:proofErr w:type="spellEnd"/>
-      <w:r>
-        <w:rPr>
-          <w:lang w:val="en-US"/>
-        </w:rPr>
-        <w:t xml:space="preserve"> use case STK</w:t>
+        <w:t>: diagramme use case STK</w:t>
       </w:r>
     </w:p>
     <w:p>
@@ -4180,8 +4008,8 @@
       <w:pPr>
         <w:pStyle w:val="Paragraphedeliste"/>
         <w:numPr>
-          <w:ilvl w:val="0"/>
-          <w:numId w:val="21"/>
+          <w:ilvl w:val="1"/>
+          <w:numId w:val="29"/>
         </w:numPr>
         <w:spacing w:after="0"/>
         <w:rPr>
@@ -4408,21 +4236,7 @@
         <w:rPr>
           <w:lang w:val="en-US"/>
         </w:rPr>
-        <w:t xml:space="preserve">: </w:t>
-      </w:r>
-      <w:proofErr w:type="spellStart"/>
-      <w:r>
-        <w:rPr>
-          <w:lang w:val="en-US"/>
-        </w:rPr>
-        <w:t>diagramme</w:t>
-      </w:r>
-      <w:proofErr w:type="spellEnd"/>
-      <w:r>
-        <w:rPr>
-          <w:lang w:val="en-US"/>
-        </w:rPr>
-        <w:t xml:space="preserve"> package PDV</w:t>
+        <w:t>: diagramme package PDV</w:t>
       </w:r>
     </w:p>
     <w:p>
@@ -4632,21 +4446,7 @@
         <w:rPr>
           <w:lang w:val="en-US"/>
         </w:rPr>
-        <w:t xml:space="preserve">: </w:t>
-      </w:r>
-      <w:proofErr w:type="spellStart"/>
-      <w:r>
-        <w:rPr>
-          <w:lang w:val="en-US"/>
-        </w:rPr>
-        <w:t>diagramme</w:t>
-      </w:r>
-      <w:proofErr w:type="spellEnd"/>
-      <w:r>
-        <w:rPr>
-          <w:lang w:val="en-US"/>
-        </w:rPr>
-        <w:t xml:space="preserve"> use case PDV</w:t>
+        <w:t>: diagramme use case PDV</w:t>
       </w:r>
     </w:p>
     <w:p>
@@ -4663,7 +4463,7 @@
         <w:pStyle w:val="Paragraphedeliste"/>
         <w:numPr>
           <w:ilvl w:val="0"/>
-          <w:numId w:val="15"/>
+          <w:numId w:val="29"/>
         </w:numPr>
         <w:spacing w:after="200" w:line="276" w:lineRule="auto"/>
         <w:rPr>
@@ -4692,8 +4492,8 @@
       <w:pPr>
         <w:pStyle w:val="Paragraphedeliste"/>
         <w:numPr>
-          <w:ilvl w:val="0"/>
-          <w:numId w:val="23"/>
+          <w:ilvl w:val="1"/>
+          <w:numId w:val="30"/>
         </w:numPr>
         <w:spacing w:after="200" w:line="276" w:lineRule="auto"/>
         <w:rPr>
@@ -4791,31 +4591,7 @@
           <w:szCs w:val="28"/>
           <w:lang w:val="en-US"/>
         </w:rPr>
-        <w:t>(</w:t>
-      </w:r>
-      <w:proofErr w:type="spellStart"/>
-      <w:r>
-        <w:rPr>
-          <w:rFonts w:asciiTheme="majorHAnsi" w:eastAsiaTheme="majorEastAsia" w:hAnsi="Calibri" w:cstheme="majorBidi"/>
-          <w:color w:val="2F2B20" w:themeColor="text1"/>
-          <w:kern w:val="24"/>
-          <w:sz w:val="28"/>
-          <w:szCs w:val="28"/>
-          <w:lang w:val="en-US"/>
-        </w:rPr>
-        <w:t>Cas</w:t>
-      </w:r>
-      <w:proofErr w:type="spellEnd"/>
-      <w:r>
-        <w:rPr>
-          <w:rFonts w:asciiTheme="majorHAnsi" w:eastAsiaTheme="majorEastAsia" w:hAnsi="Calibri" w:cstheme="majorBidi"/>
-          <w:color w:val="2F2B20" w:themeColor="text1"/>
-          <w:kern w:val="24"/>
-          <w:sz w:val="28"/>
-          <w:szCs w:val="28"/>
-          <w:lang w:val="en-US"/>
-        </w:rPr>
-        <w:t xml:space="preserve"> n</w:t>
+        <w:t>(Cas n</w:t>
       </w:r>
       <w:r>
         <w:rPr>
@@ -5695,27 +5471,7 @@
                 <w:sz w:val="18"/>
                 <w:szCs w:val="18"/>
               </w:rPr>
-              <w:t>Le système (</w:t>
-            </w:r>
-            <w:proofErr w:type="spellStart"/>
-            <w:r>
-              <w:rPr>
-                <w:rFonts w:ascii="Calibri" w:eastAsia="Times New Roman" w:hAnsi="Calibri" w:cs="Times New Roman"/>
-                <w:color w:val="000000"/>
-                <w:sz w:val="18"/>
-                <w:szCs w:val="18"/>
-              </w:rPr>
-              <w:t>re</w:t>
-            </w:r>
-            <w:proofErr w:type="spellEnd"/>
-            <w:r>
-              <w:rPr>
-                <w:rFonts w:ascii="Calibri" w:eastAsia="Times New Roman" w:hAnsi="Calibri" w:cs="Times New Roman"/>
-                <w:color w:val="000000"/>
-                <w:sz w:val="18"/>
-                <w:szCs w:val="18"/>
-              </w:rPr>
-              <w:t>-)calcul la disponibilité des produits</w:t>
+              <w:t>Le système (re-)calcul la disponibilité des produits</w:t>
             </w:r>
           </w:p>
         </w:tc>
@@ -5789,17 +5545,7 @@
                 <w:sz w:val="18"/>
                 <w:szCs w:val="18"/>
               </w:rPr>
-              <w:t xml:space="preserve">Le site </w:t>
-            </w:r>
-            <w:proofErr w:type="gramStart"/>
-            <w:r>
-              <w:rPr>
-                <w:rFonts w:ascii="Calibri" w:eastAsia="Times New Roman" w:hAnsi="Calibri" w:cs="Times New Roman"/>
-                <w:color w:val="000000"/>
-                <w:sz w:val="18"/>
-                <w:szCs w:val="18"/>
-              </w:rPr>
-              <w:t>web</w:t>
+              <w:t>Le site web</w:t>
             </w:r>
             <w:r>
               <w:rPr>
@@ -5819,7 +5565,6 @@
               </w:rPr>
               <w:t xml:space="preserve"> :</w:t>
             </w:r>
-            <w:proofErr w:type="gramEnd"/>
             <w:r>
               <w:rPr>
                 <w:rFonts w:ascii="Calibri" w:eastAsia="Times New Roman" w:hAnsi="Calibri" w:cs="Times New Roman"/>
@@ -7468,27 +7213,7 @@
                 <w:sz w:val="18"/>
                 <w:szCs w:val="18"/>
               </w:rPr>
-              <w:t xml:space="preserve">Temps de réponse requêtes des ingrédients disponible &lt; 500ms sur un panier </w:t>
-            </w:r>
-            <w:proofErr w:type="spellStart"/>
-            <w:r>
-              <w:rPr>
-                <w:rFonts w:ascii="Calibri" w:eastAsia="Times New Roman" w:hAnsi="Calibri" w:cs="Times New Roman"/>
-                <w:color w:val="000000"/>
-                <w:sz w:val="18"/>
-                <w:szCs w:val="18"/>
-              </w:rPr>
-              <w:t>Qtté</w:t>
-            </w:r>
-            <w:proofErr w:type="spellEnd"/>
-            <w:r>
-              <w:rPr>
-                <w:rFonts w:ascii="Calibri" w:eastAsia="Times New Roman" w:hAnsi="Calibri" w:cs="Times New Roman"/>
-                <w:color w:val="000000"/>
-                <w:sz w:val="18"/>
-                <w:szCs w:val="18"/>
-              </w:rPr>
-              <w:t xml:space="preserve"> 1 du catalogue produit complet.</w:t>
+              <w:t>Temps de réponse requêtes des ingrédients disponible &lt; 500ms sur un panier Qtté 1 du catalogue produit complet.</w:t>
             </w:r>
           </w:p>
         </w:tc>
@@ -7571,47 +7296,7 @@
                 <w:szCs w:val="18"/>
               </w:rPr>
               <w:br/>
-              <w:t>Doit-on masquer par défaut les commandes annulées ou bien les placer dans un groupe distincte (ex : "</w:t>
-            </w:r>
-            <w:proofErr w:type="spellStart"/>
-            <w:r>
-              <w:rPr>
-                <w:rFonts w:ascii="Calibri" w:eastAsia="Times New Roman" w:hAnsi="Calibri" w:cs="Times New Roman"/>
-                <w:color w:val="000000"/>
-                <w:sz w:val="18"/>
-                <w:szCs w:val="18"/>
-              </w:rPr>
-              <w:t>Archived</w:t>
-            </w:r>
-            <w:proofErr w:type="spellEnd"/>
-            <w:r>
-              <w:rPr>
-                <w:rFonts w:ascii="Calibri" w:eastAsia="Times New Roman" w:hAnsi="Calibri" w:cs="Times New Roman"/>
-                <w:color w:val="000000"/>
-                <w:sz w:val="18"/>
-                <w:szCs w:val="18"/>
-              </w:rPr>
-              <w:t xml:space="preserve"> </w:t>
-            </w:r>
-            <w:proofErr w:type="spellStart"/>
-            <w:r>
-              <w:rPr>
-                <w:rFonts w:ascii="Calibri" w:eastAsia="Times New Roman" w:hAnsi="Calibri" w:cs="Times New Roman"/>
-                <w:color w:val="000000"/>
-                <w:sz w:val="18"/>
-                <w:szCs w:val="18"/>
-              </w:rPr>
-              <w:t>Order</w:t>
-            </w:r>
-            <w:proofErr w:type="spellEnd"/>
-            <w:r>
-              <w:rPr>
-                <w:rFonts w:ascii="Calibri" w:eastAsia="Times New Roman" w:hAnsi="Calibri" w:cs="Times New Roman"/>
-                <w:color w:val="000000"/>
-                <w:sz w:val="18"/>
-                <w:szCs w:val="18"/>
-              </w:rPr>
-              <w:t>")</w:t>
+              <w:t>Doit-on masquer par défaut les commandes annulées ou bien les placer dans un groupe distincte (ex : "Archived Order")</w:t>
             </w:r>
           </w:p>
         </w:tc>
@@ -7632,8 +7317,8 @@
       <w:pPr>
         <w:pStyle w:val="Paragraphedeliste"/>
         <w:numPr>
-          <w:ilvl w:val="0"/>
-          <w:numId w:val="23"/>
+          <w:ilvl w:val="1"/>
+          <w:numId w:val="30"/>
         </w:numPr>
         <w:spacing w:after="200" w:line="276" w:lineRule="auto"/>
         <w:rPr>
@@ -7666,31 +7351,7 @@
           <w:szCs w:val="28"/>
           <w:lang w:val="en-US"/>
         </w:rPr>
-        <w:t xml:space="preserve"> (</w:t>
-      </w:r>
-      <w:proofErr w:type="spellStart"/>
-      <w:r>
-        <w:rPr>
-          <w:rFonts w:asciiTheme="majorHAnsi" w:eastAsiaTheme="majorEastAsia" w:hAnsi="Calibri" w:cstheme="majorBidi"/>
-          <w:color w:val="2F2B20" w:themeColor="text1"/>
-          <w:kern w:val="24"/>
-          <w:sz w:val="28"/>
-          <w:szCs w:val="28"/>
-          <w:lang w:val="en-US"/>
-        </w:rPr>
-        <w:t>Cas</w:t>
-      </w:r>
-      <w:proofErr w:type="spellEnd"/>
-      <w:r>
-        <w:rPr>
-          <w:rFonts w:asciiTheme="majorHAnsi" w:eastAsiaTheme="majorEastAsia" w:hAnsi="Calibri" w:cstheme="majorBidi"/>
-          <w:color w:val="2F2B20" w:themeColor="text1"/>
-          <w:kern w:val="24"/>
-          <w:sz w:val="28"/>
-          <w:szCs w:val="28"/>
-          <w:lang w:val="en-US"/>
-        </w:rPr>
-        <w:t xml:space="preserve"> </w:t>
+        <w:t xml:space="preserve"> (Cas </w:t>
       </w:r>
       <w:r>
         <w:rPr>
@@ -8690,27 +8351,7 @@
                 <w:sz w:val="18"/>
                 <w:szCs w:val="18"/>
               </w:rPr>
-              <w:t>L'employé encaisse la commande : CB/</w:t>
-            </w:r>
-            <w:proofErr w:type="spellStart"/>
-            <w:r>
-              <w:rPr>
-                <w:rFonts w:ascii="Calibri" w:eastAsia="Times New Roman" w:hAnsi="Calibri" w:cs="Times New Roman"/>
-                <w:color w:val="000000"/>
-                <w:sz w:val="18"/>
-                <w:szCs w:val="18"/>
-              </w:rPr>
-              <w:t>ePaiement</w:t>
-            </w:r>
-            <w:proofErr w:type="spellEnd"/>
-            <w:r>
-              <w:rPr>
-                <w:rFonts w:ascii="Calibri" w:eastAsia="Times New Roman" w:hAnsi="Calibri" w:cs="Times New Roman"/>
-                <w:color w:val="000000"/>
-                <w:sz w:val="18"/>
-                <w:szCs w:val="18"/>
-              </w:rPr>
-              <w:t>/Espèce/Avoir client (paiement en attente -&gt; paiement validé)</w:t>
+              <w:t>L'employé encaisse la commande : CB/ePaiement/Espèce/Avoir client (paiement en attente -&gt; paiement validé)</w:t>
             </w:r>
           </w:p>
         </w:tc>
@@ -9793,27 +9434,7 @@
                 <w:sz w:val="18"/>
                 <w:szCs w:val="18"/>
               </w:rPr>
-              <w:t xml:space="preserve">Le statut de la commande est mis </w:t>
-            </w:r>
-            <w:proofErr w:type="spellStart"/>
-            <w:r>
-              <w:rPr>
-                <w:rFonts w:ascii="Calibri" w:eastAsia="Times New Roman" w:hAnsi="Calibri" w:cs="Times New Roman"/>
-                <w:color w:val="000000"/>
-                <w:sz w:val="18"/>
-                <w:szCs w:val="18"/>
-              </w:rPr>
-              <w:t>a</w:t>
-            </w:r>
-            <w:proofErr w:type="spellEnd"/>
-            <w:r>
-              <w:rPr>
-                <w:rFonts w:ascii="Calibri" w:eastAsia="Times New Roman" w:hAnsi="Calibri" w:cs="Times New Roman"/>
-                <w:color w:val="000000"/>
-                <w:sz w:val="18"/>
-                <w:szCs w:val="18"/>
-              </w:rPr>
-              <w:t xml:space="preserve"> jour dans le system (affiché également sur compte client) </w:t>
+              <w:t xml:space="preserve">Le statut de la commande est mis a jour dans le system (affiché également sur compte client) </w:t>
             </w:r>
           </w:p>
         </w:tc>
@@ -10052,27 +9673,7 @@
                 <w:szCs w:val="18"/>
               </w:rPr>
               <w:br/>
-              <w:t xml:space="preserve">   - Paiement Commande (affiché si </w:t>
-            </w:r>
-            <w:proofErr w:type="spellStart"/>
-            <w:r>
-              <w:rPr>
-                <w:rFonts w:ascii="Calibri" w:eastAsia="Times New Roman" w:hAnsi="Calibri" w:cs="Times New Roman"/>
-                <w:color w:val="000000"/>
-                <w:sz w:val="18"/>
-                <w:szCs w:val="18"/>
-              </w:rPr>
-              <w:t>idle</w:t>
-            </w:r>
-            <w:proofErr w:type="spellEnd"/>
-            <w:r>
-              <w:rPr>
-                <w:rFonts w:ascii="Calibri" w:eastAsia="Times New Roman" w:hAnsi="Calibri" w:cs="Times New Roman"/>
-                <w:color w:val="000000"/>
-                <w:sz w:val="18"/>
-                <w:szCs w:val="18"/>
-              </w:rPr>
-              <w:t xml:space="preserve"> paiement)</w:t>
+              <w:t xml:space="preserve">   - Paiement Commande (affiché si idle paiement)</w:t>
             </w:r>
             <w:r>
               <w:rPr>
@@ -10092,27 +9693,7 @@
                 <w:szCs w:val="18"/>
               </w:rPr>
               <w:br/>
-              <w:t xml:space="preserve">   - </w:t>
-            </w:r>
-            <w:proofErr w:type="spellStart"/>
-            <w:r>
-              <w:rPr>
-                <w:rFonts w:ascii="Calibri" w:eastAsia="Times New Roman" w:hAnsi="Calibri" w:cs="Times New Roman"/>
-                <w:color w:val="000000"/>
-                <w:sz w:val="18"/>
-                <w:szCs w:val="18"/>
-              </w:rPr>
-              <w:t>Scindage</w:t>
-            </w:r>
-            <w:proofErr w:type="spellEnd"/>
-            <w:r>
-              <w:rPr>
-                <w:rFonts w:ascii="Calibri" w:eastAsia="Times New Roman" w:hAnsi="Calibri" w:cs="Times New Roman"/>
-                <w:color w:val="000000"/>
-                <w:sz w:val="18"/>
-                <w:szCs w:val="18"/>
-              </w:rPr>
-              <w:t xml:space="preserve"> Commande</w:t>
+              <w:t xml:space="preserve">   - Scindage Commande</w:t>
             </w:r>
             <w:r>
               <w:rPr>
@@ -10122,27 +9703,7 @@
                 <w:szCs w:val="18"/>
               </w:rPr>
               <w:br/>
-              <w:t xml:space="preserve">○ Menu </w:t>
-            </w:r>
-            <w:proofErr w:type="spellStart"/>
-            <w:r>
-              <w:rPr>
-                <w:rFonts w:ascii="Calibri" w:eastAsia="Times New Roman" w:hAnsi="Calibri" w:cs="Times New Roman"/>
-                <w:color w:val="000000"/>
-                <w:sz w:val="18"/>
-                <w:szCs w:val="18"/>
-              </w:rPr>
-              <w:t>Scindage</w:t>
-            </w:r>
-            <w:proofErr w:type="spellEnd"/>
-            <w:r>
-              <w:rPr>
-                <w:rFonts w:ascii="Calibri" w:eastAsia="Times New Roman" w:hAnsi="Calibri" w:cs="Times New Roman"/>
-                <w:color w:val="000000"/>
-                <w:sz w:val="18"/>
-                <w:szCs w:val="18"/>
-              </w:rPr>
-              <w:t xml:space="preserve"> commande :</w:t>
+              <w:t>○ Menu Scindage commande :</w:t>
             </w:r>
             <w:r>
               <w:rPr>
@@ -10338,27 +9899,7 @@
                 <w:sz w:val="18"/>
                 <w:szCs w:val="18"/>
               </w:rPr>
-              <w:t xml:space="preserve">Comment traite une commande </w:t>
-            </w:r>
-            <w:proofErr w:type="spellStart"/>
-            <w:r>
-              <w:rPr>
-                <w:rFonts w:ascii="Calibri" w:eastAsia="Times New Roman" w:hAnsi="Calibri" w:cs="Times New Roman"/>
-                <w:color w:val="000000"/>
-                <w:sz w:val="18"/>
-                <w:szCs w:val="18"/>
-              </w:rPr>
-              <w:t>cloturée</w:t>
-            </w:r>
-            <w:proofErr w:type="spellEnd"/>
-            <w:r>
-              <w:rPr>
-                <w:rFonts w:ascii="Calibri" w:eastAsia="Times New Roman" w:hAnsi="Calibri" w:cs="Times New Roman"/>
-                <w:color w:val="000000"/>
-                <w:sz w:val="18"/>
-                <w:szCs w:val="18"/>
-              </w:rPr>
-              <w:t xml:space="preserve"> par erreur (passage accidentel en livré/retiré) ? Une clôture de type AVOIR sur la commande initiale puis une duplication utilisant cet avoir est-elle une solution envisageable ?</w:t>
+              <w:t>Comment traite une commande cloturée par erreur (passage accidentel en livré/retiré) ? Une clôture de type AVOIR sur la commande initiale puis une duplication utilisant cet avoir est-elle une solution envisageable ?</w:t>
             </w:r>
             <w:r>
               <w:rPr>
@@ -10368,27 +9909,7 @@
                 <w:szCs w:val="18"/>
               </w:rPr>
               <w:br/>
-              <w:t>Comment gérer les coupons de remise lors d'une annulation partielle (</w:t>
-            </w:r>
-            <w:proofErr w:type="spellStart"/>
-            <w:r>
-              <w:rPr>
-                <w:rFonts w:ascii="Calibri" w:eastAsia="Times New Roman" w:hAnsi="Calibri" w:cs="Times New Roman"/>
-                <w:color w:val="000000"/>
-                <w:sz w:val="18"/>
-                <w:szCs w:val="18"/>
-              </w:rPr>
-              <w:t>scindage</w:t>
-            </w:r>
-            <w:proofErr w:type="spellEnd"/>
-            <w:r>
-              <w:rPr>
-                <w:rFonts w:ascii="Calibri" w:eastAsia="Times New Roman" w:hAnsi="Calibri" w:cs="Times New Roman"/>
-                <w:color w:val="000000"/>
-                <w:sz w:val="18"/>
-                <w:szCs w:val="18"/>
-              </w:rPr>
-              <w:t>) de commande ?</w:t>
+              <w:t>Comment gérer les coupons de remise lors d'une annulation partielle (scindage) de commande ?</w:t>
             </w:r>
           </w:p>
         </w:tc>
@@ -10406,8 +9927,8 @@
       <w:pPr>
         <w:pStyle w:val="Paragraphedeliste"/>
         <w:numPr>
-          <w:ilvl w:val="0"/>
-          <w:numId w:val="23"/>
+          <w:ilvl w:val="1"/>
+          <w:numId w:val="30"/>
         </w:numPr>
         <w:spacing w:after="200" w:line="276" w:lineRule="auto"/>
         <w:rPr>
@@ -11058,27 +10579,7 @@
                 <w:sz w:val="18"/>
                 <w:szCs w:val="18"/>
               </w:rPr>
-              <w:t xml:space="preserve">Le responsable (gérant, </w:t>
-            </w:r>
-            <w:proofErr w:type="gramStart"/>
-            <w:r>
-              <w:rPr>
-                <w:rFonts w:ascii="Calibri" w:eastAsia="Times New Roman" w:hAnsi="Calibri" w:cs="Times New Roman"/>
-                <w:color w:val="000000"/>
-                <w:sz w:val="18"/>
-                <w:szCs w:val="18"/>
-              </w:rPr>
-              <w:t>manager</w:t>
-            </w:r>
-            <w:proofErr w:type="gramEnd"/>
-            <w:r>
-              <w:rPr>
-                <w:rFonts w:ascii="Calibri" w:eastAsia="Times New Roman" w:hAnsi="Calibri" w:cs="Times New Roman"/>
-                <w:color w:val="000000"/>
-                <w:sz w:val="18"/>
-                <w:szCs w:val="18"/>
-              </w:rPr>
-              <w:t xml:space="preserve"> de secteur, pizzaiolo responsable) ajoute ou retire un pizza du catalogue sur un ou plusieurs point de vente.</w:t>
+              <w:t>Le responsable (gérant, manager de secteur, pizzaiolo responsable) ajoute ou retire un pizza du catalogue sur un ou plusieurs point de vente.</w:t>
             </w:r>
           </w:p>
         </w:tc>
@@ -11819,27 +11320,7 @@
                 <w:sz w:val="18"/>
                 <w:szCs w:val="18"/>
               </w:rPr>
-              <w:t xml:space="preserve">Le système met à jour le stock par point de vente (STK = MIN (STK ingrédient PDV / </w:t>
-            </w:r>
-            <w:proofErr w:type="spellStart"/>
-            <w:r>
-              <w:rPr>
-                <w:rFonts w:ascii="Calibri" w:eastAsia="Times New Roman" w:hAnsi="Calibri" w:cs="Times New Roman"/>
-                <w:color w:val="000000"/>
-                <w:sz w:val="18"/>
-                <w:szCs w:val="18"/>
-              </w:rPr>
-              <w:t>Qtté</w:t>
-            </w:r>
-            <w:proofErr w:type="spellEnd"/>
-            <w:r>
-              <w:rPr>
-                <w:rFonts w:ascii="Calibri" w:eastAsia="Times New Roman" w:hAnsi="Calibri" w:cs="Times New Roman"/>
-                <w:color w:val="000000"/>
-                <w:sz w:val="18"/>
-                <w:szCs w:val="18"/>
-              </w:rPr>
-              <w:t>)</w:t>
+              <w:t>Le système met à jour le stock par point de vente (STK = MIN (STK ingrédient PDV / Qtté)</w:t>
             </w:r>
           </w:p>
         </w:tc>
@@ -11913,27 +11394,7 @@
                 <w:sz w:val="18"/>
                 <w:szCs w:val="18"/>
               </w:rPr>
-              <w:t xml:space="preserve">Le système met à jour le prix d'achat (PA = </w:t>
-            </w:r>
-            <w:proofErr w:type="gramStart"/>
-            <w:r>
-              <w:rPr>
-                <w:rFonts w:ascii="Calibri" w:eastAsia="Times New Roman" w:hAnsi="Calibri" w:cs="Times New Roman"/>
-                <w:color w:val="000000"/>
-                <w:sz w:val="18"/>
-                <w:szCs w:val="18"/>
-              </w:rPr>
-              <w:t>SOMME(</w:t>
-            </w:r>
-            <w:proofErr w:type="gramEnd"/>
-            <w:r>
-              <w:rPr>
-                <w:rFonts w:ascii="Calibri" w:eastAsia="Times New Roman" w:hAnsi="Calibri" w:cs="Times New Roman"/>
-                <w:color w:val="000000"/>
-                <w:sz w:val="18"/>
-                <w:szCs w:val="18"/>
-              </w:rPr>
-              <w:t>PA ingrédient*Quantité)</w:t>
+              <w:t>Le système met à jour le prix d'achat (PA = SOMME(PA ingrédient*Quantité)</w:t>
             </w:r>
           </w:p>
         </w:tc>
@@ -12873,27 +12334,7 @@
                 <w:szCs w:val="18"/>
               </w:rPr>
               <w:br/>
-              <w:t xml:space="preserve">Souhaitez-vous un </w:t>
-            </w:r>
-            <w:proofErr w:type="spellStart"/>
-            <w:r>
-              <w:rPr>
-                <w:rFonts w:ascii="Calibri" w:eastAsia="Times New Roman" w:hAnsi="Calibri" w:cs="Times New Roman"/>
-                <w:color w:val="000000"/>
-                <w:sz w:val="18"/>
-                <w:szCs w:val="18"/>
-              </w:rPr>
-              <w:t>reporting</w:t>
-            </w:r>
-            <w:proofErr w:type="spellEnd"/>
-            <w:r>
-              <w:rPr>
-                <w:rFonts w:ascii="Calibri" w:eastAsia="Times New Roman" w:hAnsi="Calibri" w:cs="Times New Roman"/>
-                <w:color w:val="000000"/>
-                <w:sz w:val="18"/>
-                <w:szCs w:val="18"/>
-              </w:rPr>
-              <w:t xml:space="preserve"> quotidien indiquant les mouvements de visibilité produit afin de pouvoir détecter (et rectifier le cas échéant) les erreurs de stock ou les oublis d'activation/de désactivation produit ?</w:t>
+              <w:t>Souhaitez-vous un reporting quotidien indiquant les mouvements de visibilité produit afin de pouvoir détecter (et rectifier le cas échéant) les erreurs de stock ou les oublis d'activation/de désactivation produit ?</w:t>
             </w:r>
           </w:p>
         </w:tc>
@@ -12917,7 +12358,7 @@
         <w:pStyle w:val="Paragraphedeliste"/>
         <w:numPr>
           <w:ilvl w:val="0"/>
-          <w:numId w:val="15"/>
+          <w:numId w:val="30"/>
         </w:numPr>
         <w:spacing w:after="200" w:line="276" w:lineRule="auto"/>
         <w:rPr>
@@ -12936,27 +12377,15 @@
           <w:sz w:val="52"/>
           <w:szCs w:val="52"/>
         </w:rPr>
-        <w:t xml:space="preserve">Cycle de vie et </w:t>
-      </w:r>
-      <w:proofErr w:type="spellStart"/>
-      <w:r>
-        <w:rPr>
-          <w:rFonts w:asciiTheme="majorHAnsi" w:eastAsiaTheme="majorEastAsia" w:hAnsi="Calibri" w:cstheme="majorBidi"/>
-          <w:color w:val="2F2B20" w:themeColor="text1"/>
-          <w:kern w:val="24"/>
-          <w:sz w:val="52"/>
-          <w:szCs w:val="52"/>
-        </w:rPr>
-        <w:t>workflow</w:t>
-      </w:r>
-      <w:proofErr w:type="spellEnd"/>
+        <w:t>Cycle de vie et workflow</w:t>
+      </w:r>
     </w:p>
     <w:p>
       <w:pPr>
         <w:pStyle w:val="Paragraphedeliste"/>
         <w:numPr>
-          <w:ilvl w:val="0"/>
-          <w:numId w:val="24"/>
+          <w:ilvl w:val="1"/>
+          <w:numId w:val="30"/>
         </w:numPr>
         <w:spacing w:after="200" w:line="276" w:lineRule="auto"/>
         <w:rPr>
@@ -13079,6 +12508,9 @@
         <w:t>9</w:t>
       </w:r>
       <w:r>
+        <w:rPr>
+          <w:noProof/>
+        </w:rPr>
         <w:fldChar w:fldCharType="end"/>
       </w:r>
       <w:r>
@@ -13106,8 +12538,8 @@
       <w:pPr>
         <w:pStyle w:val="Paragraphedeliste"/>
         <w:numPr>
-          <w:ilvl w:val="0"/>
-          <w:numId w:val="24"/>
+          <w:ilvl w:val="1"/>
+          <w:numId w:val="30"/>
         </w:numPr>
         <w:spacing w:after="200" w:line="276" w:lineRule="auto"/>
         <w:rPr>
@@ -13118,7 +12550,6 @@
           <w:szCs w:val="28"/>
         </w:rPr>
       </w:pPr>
-      <w:proofErr w:type="spellStart"/>
       <w:r>
         <w:rPr>
           <w:rFonts w:asciiTheme="majorHAnsi" w:eastAsiaTheme="majorEastAsia" w:hAnsi="Calibri" w:cstheme="majorBidi"/>
@@ -13128,18 +12559,7 @@
           <w:szCs w:val="28"/>
         </w:rPr>
         <w:lastRenderedPageBreak/>
-        <w:t>Workflow</w:t>
-      </w:r>
-      <w:proofErr w:type="spellEnd"/>
-      <w:r>
-        <w:rPr>
-          <w:rFonts w:asciiTheme="majorHAnsi" w:eastAsiaTheme="majorEastAsia" w:hAnsi="Calibri" w:cstheme="majorBidi"/>
-          <w:color w:val="2F2B20" w:themeColor="text1"/>
-          <w:kern w:val="24"/>
-          <w:sz w:val="28"/>
-          <w:szCs w:val="28"/>
-        </w:rPr>
-        <w:t xml:space="preserve"> d</w:t>
+        <w:t>Workflow d</w:t>
       </w:r>
       <w:r>
         <w:rPr>
@@ -13243,18 +12663,13 @@
         <w:t>10</w:t>
       </w:r>
       <w:r>
+        <w:rPr>
+          <w:noProof/>
+        </w:rPr>
         <w:fldChar w:fldCharType="end"/>
       </w:r>
       <w:r>
-        <w:t xml:space="preserve">: </w:t>
-      </w:r>
-      <w:proofErr w:type="spellStart"/>
-      <w:r>
-        <w:t>Workflow</w:t>
-      </w:r>
-      <w:proofErr w:type="spellEnd"/>
-      <w:r>
-        <w:t xml:space="preserve"> d'une commande</w:t>
+        <w:t>: Workflow d'une commande</w:t>
       </w:r>
     </w:p>
     <w:p>
@@ -13270,7 +12685,7 @@
         <w:pStyle w:val="Paragraphedeliste"/>
         <w:numPr>
           <w:ilvl w:val="0"/>
-          <w:numId w:val="15"/>
+          <w:numId w:val="30"/>
         </w:numPr>
         <w:spacing w:after="200" w:line="276" w:lineRule="auto"/>
       </w:pPr>
@@ -13591,15 +13006,19 @@
 
 <file path=word/commentsExtended.xml><?xml version="1.0" encoding="utf-8"?>
 <w15:commentsEx xmlns:wpc="http://schemas.microsoft.com/office/word/2010/wordprocessingCanvas" xmlns:cx="http://schemas.microsoft.com/office/drawing/2014/chartex" xmlns:cx1="http://schemas.microsoft.com/office/drawing/2015/9/8/chartex" xmlns:cx2="http://schemas.microsoft.com/office/drawing/2015/10/21/chartex" xmlns:cx3="http://schemas.microsoft.com/office/drawing/2016/5/9/chartex" xmlns:cx4="http://schemas.microsoft.com/office/drawing/2016/5/10/chartex" xmlns:cx5="http://schemas.microsoft.com/office/drawing/2016/5/11/chartex" xmlns:cx6="http://schemas.microsoft.com/office/drawing/2016/5/12/chartex" xmlns:cx7="http://schemas.microsoft.com/office/drawing/2016/5/13/chartex" xmlns:cx8="http://schemas.microsoft.com/office/drawing/2016/5/14/chartex" xmlns:mc="http://schemas.openxmlformats.org/markup-compatibility/2006" xmlns:aink="http://schemas.microsoft.com/office/drawing/2016/ink" xmlns:am3d="http://schemas.microsoft.com/office/drawing/2017/model3d" xmlns:o="urn:schemas-microsoft-com:office:office" xmlns:r="http://schemas.openxmlformats.org/officeDocument/2006/relationships" xmlns:m="http://schemas.openxmlformats.org/officeDocument/2006/math" xmlns:v="urn:schemas-microsoft-com:vml" xmlns:wp14="http://schemas.microsoft.com/office/word/2010/wordprocessingDrawing" xmlns:wp="http://schemas.openxmlformats.org/drawingml/2006/wordprocessingDrawing" xmlns:w10="urn:schemas-microsoft-com:office:word" xmlns:w="http://schemas.openxmlformats.org/wordprocessingml/2006/main" xmlns:w14="http://schemas.microsoft.com/office/word/2010/wordml" xmlns:w15="http://schemas.microsoft.com/office/word/2012/wordml" xmlns:w16cid="http://schemas.microsoft.com/office/word/2016/wordml/cid" xmlns:w16se="http://schemas.microsoft.com/office/word/2015/wordml/symex" xmlns:wpg="http://schemas.microsoft.com/office/word/2010/wordprocessingGroup" xmlns:wpi="http://schemas.microsoft.com/office/word/2010/wordprocessingInk" xmlns:wne="http://schemas.microsoft.com/office/word/2006/wordml" xmlns:wps="http://schemas.microsoft.com/office/word/2010/wordprocessingShape" mc:Ignorable="w14 w15 w16se w16cid wp14">
-  <w15:commentEx w15:paraId="347D42EF" w15:done="0"/>
-  <w15:commentEx w15:paraId="1D9BEE76" w15:done="0"/>
+  <w15:commentEx w15:paraId="4CC01AF4" w15:done="0"/>
+  <w15:commentEx w15:paraId="66805B21" w15:done="0"/>
+  <w15:commentEx w15:paraId="39CE4BE1" w15:done="0"/>
+  <w15:commentEx w15:paraId="0BDDC9A0" w15:done="0"/>
 </w15:commentsEx>
 </file>
 
 <file path=word/commentsIds.xml><?xml version="1.0" encoding="utf-8"?>
 <w16cid:commentsIds xmlns:wpc="http://schemas.microsoft.com/office/word/2010/wordprocessingCanvas" xmlns:cx="http://schemas.microsoft.com/office/drawing/2014/chartex" xmlns:cx1="http://schemas.microsoft.com/office/drawing/2015/9/8/chartex" xmlns:cx2="http://schemas.microsoft.com/office/drawing/2015/10/21/chartex" xmlns:cx3="http://schemas.microsoft.com/office/drawing/2016/5/9/chartex" xmlns:cx4="http://schemas.microsoft.com/office/drawing/2016/5/10/chartex" xmlns:cx5="http://schemas.microsoft.com/office/drawing/2016/5/11/chartex" xmlns:cx6="http://schemas.microsoft.com/office/drawing/2016/5/12/chartex" xmlns:cx7="http://schemas.microsoft.com/office/drawing/2016/5/13/chartex" xmlns:cx8="http://schemas.microsoft.com/office/drawing/2016/5/14/chartex" xmlns:mc="http://schemas.openxmlformats.org/markup-compatibility/2006" xmlns:aink="http://schemas.microsoft.com/office/drawing/2016/ink" xmlns:am3d="http://schemas.microsoft.com/office/drawing/2017/model3d" xmlns:o="urn:schemas-microsoft-com:office:office" xmlns:r="http://schemas.openxmlformats.org/officeDocument/2006/relationships" xmlns:m="http://schemas.openxmlformats.org/officeDocument/2006/math" xmlns:v="urn:schemas-microsoft-com:vml" xmlns:wp14="http://schemas.microsoft.com/office/word/2010/wordprocessingDrawing" xmlns:wp="http://schemas.openxmlformats.org/drawingml/2006/wordprocessingDrawing" xmlns:w10="urn:schemas-microsoft-com:office:word" xmlns:w="http://schemas.openxmlformats.org/wordprocessingml/2006/main" xmlns:w14="http://schemas.microsoft.com/office/word/2010/wordml" xmlns:w15="http://schemas.microsoft.com/office/word/2012/wordml" xmlns:w16cid="http://schemas.microsoft.com/office/word/2016/wordml/cid" xmlns:w16se="http://schemas.microsoft.com/office/word/2015/wordml/symex" xmlns:wpg="http://schemas.microsoft.com/office/word/2010/wordprocessingGroup" xmlns:wpi="http://schemas.microsoft.com/office/word/2010/wordprocessingInk" xmlns:wne="http://schemas.microsoft.com/office/word/2006/wordml" xmlns:wps="http://schemas.microsoft.com/office/word/2010/wordprocessingShape" mc:Ignorable="w14 w15 w16se w16cid wp14">
-  <w16cid:commentId w16cid:paraId="347D42EF" w16cid:durableId="21937CEC"/>
-  <w16cid:commentId w16cid:paraId="1D9BEE76" w16cid:durableId="21937D30"/>
+  <w16cid:commentId w16cid:paraId="4CC01AF4" w16cid:durableId="219D4D1A"/>
+  <w16cid:commentId w16cid:paraId="66805B21" w16cid:durableId="219D4D3E"/>
+  <w16cid:commentId w16cid:paraId="39CE4BE1" w16cid:durableId="219D4D47"/>
+  <w16cid:commentId w16cid:paraId="0BDDC9A0" w16cid:durableId="219D4D4D"/>
 </w16cid:commentsIds>
 </file>
 
@@ -13976,7 +13395,7 @@
                               <w:sz w:val="24"/>
                               <w:szCs w:val="24"/>
                             </w:rPr>
-                            <w:t>20</w:t>
+                            <w:t>6</w:t>
                           </w:r>
                           <w:r>
                             <w:rPr>
@@ -14071,7 +13490,7 @@
                         <w:sz w:val="24"/>
                         <w:szCs w:val="24"/>
                       </w:rPr>
-                      <w:t>20</w:t>
+                      <w:t>6</w:t>
                     </w:r>
                     <w:r>
                       <w:rPr>
@@ -14442,7 +13861,7 @@
                               <w:sz w:val="24"/>
                               <w:szCs w:val="24"/>
                             </w:rPr>
-                            <w:t>19</w:t>
+                            <w:t>7</w:t>
                           </w:r>
                           <w:r>
                             <w:rPr>
@@ -14537,7 +13956,7 @@
                         <w:sz w:val="24"/>
                         <w:szCs w:val="24"/>
                       </w:rPr>
-                      <w:t>19</w:t>
+                      <w:t>7</w:t>
                     </w:r>
                     <w:r>
                       <w:rPr>
@@ -14671,6 +14090,7 @@
                             <w:dataBinding w:prefixMappings="xmlns:ns0='http://schemas.openxmlformats.org/package/2006/metadata/core-properties' xmlns:ns1='http://purl.org/dc/elements/1.1/'" w:xpath="/ns0:coreProperties[1]/ns1:title[1]" w:storeItemID="{6C3C8BC8-F283-45AE-878A-BAB7291924A1}"/>
                             <w:text/>
                           </w:sdtPr>
+                          <w:sdtEndPr/>
                           <w:sdtContent>
                             <w:p>
                               <w:pPr>
@@ -14736,6 +14156,7 @@
                       <w:dataBinding w:prefixMappings="xmlns:ns0='http://schemas.openxmlformats.org/package/2006/metadata/core-properties' xmlns:ns1='http://purl.org/dc/elements/1.1/'" w:xpath="/ns0:coreProperties[1]/ns1:title[1]" w:storeItemID="{6C3C8BC8-F283-45AE-878A-BAB7291924A1}"/>
                       <w:text/>
                     </w:sdtPr>
+                    <w:sdtEndPr/>
                     <w:sdtContent>
                       <w:p>
                         <w:pPr>
@@ -14853,9 +14274,9 @@
             </wp:anchor>
           </w:drawing>
         </mc:Choice>
-        <mc:Fallback xmlns:cx="http://schemas.microsoft.com/office/drawing/2014/chartex" xmlns:cx1="http://schemas.microsoft.com/office/drawing/2015/9/8/chartex" xmlns:cx2="http://schemas.microsoft.com/office/drawing/2015/10/21/chartex" xmlns:cx3="http://schemas.microsoft.com/office/drawing/2016/5/9/chartex" xmlns:cx4="http://schemas.microsoft.com/office/drawing/2016/5/10/chartex" xmlns:cx5="http://schemas.microsoft.com/office/drawing/2016/5/11/chartex" xmlns:cx6="http://schemas.microsoft.com/office/drawing/2016/5/12/chartex" xmlns:cx7="http://schemas.microsoft.com/office/drawing/2016/5/13/chartex" xmlns:cx8="http://schemas.microsoft.com/office/drawing/2016/5/14/chartex" xmlns:aink="http://schemas.microsoft.com/office/drawing/2016/ink" xmlns:am3d="http://schemas.microsoft.com/office/drawing/2017/model3d" xmlns:w15="http://schemas.microsoft.com/office/word/2012/wordml" xmlns:w16cid="http://schemas.microsoft.com/office/word/2016/wordml/cid" xmlns:w16se="http://schemas.microsoft.com/office/word/2015/wordml/symex">
+        <mc:Fallback xmlns:w16se="http://schemas.microsoft.com/office/word/2015/wordml/symex" xmlns:w16cid="http://schemas.microsoft.com/office/word/2016/wordml/cid" xmlns:w15="http://schemas.microsoft.com/office/word/2012/wordml" xmlns:am3d="http://schemas.microsoft.com/office/drawing/2017/model3d" xmlns:aink="http://schemas.microsoft.com/office/drawing/2016/ink" xmlns:cx8="http://schemas.microsoft.com/office/drawing/2016/5/14/chartex" xmlns:cx7="http://schemas.microsoft.com/office/drawing/2016/5/13/chartex" xmlns:cx6="http://schemas.microsoft.com/office/drawing/2016/5/12/chartex" xmlns:cx5="http://schemas.microsoft.com/office/drawing/2016/5/11/chartex" xmlns:cx4="http://schemas.microsoft.com/office/drawing/2016/5/10/chartex" xmlns:cx3="http://schemas.microsoft.com/office/drawing/2016/5/9/chartex" xmlns:cx2="http://schemas.microsoft.com/office/drawing/2015/10/21/chartex" xmlns:cx1="http://schemas.microsoft.com/office/drawing/2015/9/8/chartex" xmlns:cx="http://schemas.microsoft.com/office/drawing/2014/chartex">
           <w:pict>
-            <v:rect w14:anchorId="3E3E3C47" id="Rectangle 5" o:spid="_x0000_s1026" style="position:absolute;margin-left:0;margin-top:0;width:556.9pt;height:11in;z-index:-251644928;visibility:visible;mso-wrap-style:square;mso-width-percent:910;mso-height-percent:1000;mso-left-percent:90;mso-wrap-distance-left:9pt;mso-wrap-distance-top:0;mso-wrap-distance-right:9pt;mso-wrap-distance-bottom:0;mso-position-horizontal-relative:page;mso-position-vertical:center;mso-position-vertical-relative:page;mso-width-percent:910;mso-height-percent:1000;mso-left-percent:90;mso-width-relative:page;mso-height-relative:page;v-text-anchor:middle" o:gfxdata="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" fillcolor="white [2897]" stroked="f" strokeweight="2pt">
+            <v:rect w14:anchorId="0C71467D" id="Rectangle 5" o:spid="_x0000_s1026" style="position:absolute;margin-left:0;margin-top:0;width:556.9pt;height:11in;z-index:-251644928;visibility:visible;mso-wrap-style:square;mso-width-percent:910;mso-height-percent:1000;mso-left-percent:90;mso-wrap-distance-left:9pt;mso-wrap-distance-top:0;mso-wrap-distance-right:9pt;mso-wrap-distance-bottom:0;mso-position-horizontal-relative:page;mso-position-vertical:center;mso-position-vertical-relative:page;mso-width-percent:910;mso-height-percent:1000;mso-left-percent:90;mso-width-relative:page;mso-height-relative:page;v-text-anchor:middle" o:gfxdata="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" fillcolor="white [2897]" stroked="f" strokeweight="2pt">
               <v:fill color2="#b2b2b2 [2241]" rotate="t" focusposition="13107f,.5" focussize="-13107f" colors="0 white;.75 white;1 #dadada" focus="100%" type="gradientRadial"/>
               <w10:wrap anchorx="page" anchory="page"/>
             </v:rect>
@@ -15171,9 +14592,9 @@
             </wp:anchor>
           </w:drawing>
         </mc:Choice>
-        <mc:Fallback xmlns:cx="http://schemas.microsoft.com/office/drawing/2014/chartex" xmlns:cx1="http://schemas.microsoft.com/office/drawing/2015/9/8/chartex" xmlns:cx2="http://schemas.microsoft.com/office/drawing/2015/10/21/chartex" xmlns:cx3="http://schemas.microsoft.com/office/drawing/2016/5/9/chartex" xmlns:cx4="http://schemas.microsoft.com/office/drawing/2016/5/10/chartex" xmlns:cx5="http://schemas.microsoft.com/office/drawing/2016/5/11/chartex" xmlns:cx6="http://schemas.microsoft.com/office/drawing/2016/5/12/chartex" xmlns:cx7="http://schemas.microsoft.com/office/drawing/2016/5/13/chartex" xmlns:cx8="http://schemas.microsoft.com/office/drawing/2016/5/14/chartex" xmlns:aink="http://schemas.microsoft.com/office/drawing/2016/ink" xmlns:am3d="http://schemas.microsoft.com/office/drawing/2017/model3d" xmlns:w15="http://schemas.microsoft.com/office/word/2012/wordml" xmlns:w16cid="http://schemas.microsoft.com/office/word/2016/wordml/cid" xmlns:w16se="http://schemas.microsoft.com/office/word/2015/wordml/symex">
+        <mc:Fallback xmlns:w16se="http://schemas.microsoft.com/office/word/2015/wordml/symex" xmlns:w16cid="http://schemas.microsoft.com/office/word/2016/wordml/cid" xmlns:w15="http://schemas.microsoft.com/office/word/2012/wordml" xmlns:am3d="http://schemas.microsoft.com/office/drawing/2017/model3d" xmlns:aink="http://schemas.microsoft.com/office/drawing/2016/ink" xmlns:cx8="http://schemas.microsoft.com/office/drawing/2016/5/14/chartex" xmlns:cx7="http://schemas.microsoft.com/office/drawing/2016/5/13/chartex" xmlns:cx6="http://schemas.microsoft.com/office/drawing/2016/5/12/chartex" xmlns:cx5="http://schemas.microsoft.com/office/drawing/2016/5/11/chartex" xmlns:cx4="http://schemas.microsoft.com/office/drawing/2016/5/10/chartex" xmlns:cx3="http://schemas.microsoft.com/office/drawing/2016/5/9/chartex" xmlns:cx2="http://schemas.microsoft.com/office/drawing/2015/10/21/chartex" xmlns:cx1="http://schemas.microsoft.com/office/drawing/2015/9/8/chartex" xmlns:cx="http://schemas.microsoft.com/office/drawing/2014/chartex">
           <w:pict>
-            <v:rect w14:anchorId="35C94B49" id="Rectangle 5" o:spid="_x0000_s1026" style="position:absolute;margin-left:0;margin-top:0;width:556.9pt;height:11in;z-index:-251654144;visibility:visible;mso-wrap-style:square;mso-width-percent:910;mso-height-percent:1000;mso-wrap-distance-left:9pt;mso-wrap-distance-top:0;mso-wrap-distance-right:9pt;mso-wrap-distance-bottom:0;mso-position-horizontal:left;mso-position-horizontal-relative:page;mso-position-vertical:top;mso-position-vertical-relative:page;mso-width-percent:910;mso-height-percent:1000;mso-width-relative:page;mso-height-relative:page;v-text-anchor:middle" o:gfxdata="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" fillcolor="white [2897]" stroked="f" strokeweight="2pt">
+            <v:rect w14:anchorId="7D604035" id="Rectangle 5" o:spid="_x0000_s1026" style="position:absolute;margin-left:0;margin-top:0;width:556.9pt;height:11in;z-index:-251654144;visibility:visible;mso-wrap-style:square;mso-width-percent:910;mso-height-percent:1000;mso-wrap-distance-left:9pt;mso-wrap-distance-top:0;mso-wrap-distance-right:9pt;mso-wrap-distance-bottom:0;mso-position-horizontal:left;mso-position-horizontal-relative:page;mso-position-vertical:top;mso-position-vertical-relative:page;mso-width-percent:910;mso-height-percent:1000;mso-width-relative:page;mso-height-relative:page;v-text-anchor:middle" o:gfxdata="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" fillcolor="white [2897]" stroked="f" strokeweight="2pt">
               <v:fill color2="#b2b2b2 [2241]" rotate="t" focusposition="13107f,.5" focussize="-13107f" colors="0 white;.75 white;1 #dadada" focus="100%" type="gradientRadial"/>
               <w10:wrap anchorx="page" anchory="page"/>
             </v:rect>
@@ -15260,6 +14681,7 @@
                             <w:dataBinding w:prefixMappings="xmlns:ns0='http://schemas.openxmlformats.org/package/2006/metadata/core-properties' xmlns:ns1='http://purl.org/dc/elements/1.1/'" w:xpath="/ns0:coreProperties[1]/ns1:title[1]" w:storeItemID="{6C3C8BC8-F283-45AE-878A-BAB7291924A1}"/>
                             <w:text/>
                           </w:sdtPr>
+                          <w:sdtEndPr/>
                           <w:sdtContent>
                             <w:p>
                               <w:pPr>
@@ -15325,6 +14747,7 @@
                       <w:dataBinding w:prefixMappings="xmlns:ns0='http://schemas.openxmlformats.org/package/2006/metadata/core-properties' xmlns:ns1='http://purl.org/dc/elements/1.1/'" w:xpath="/ns0:coreProperties[1]/ns1:title[1]" w:storeItemID="{6C3C8BC8-F283-45AE-878A-BAB7291924A1}"/>
                       <w:text/>
                     </w:sdtPr>
+                    <w:sdtEndPr/>
                     <w:sdtContent>
                       <w:p>
                         <w:pPr>
@@ -15814,6 +15237,119 @@
     </w:lvl>
   </w:abstractNum>
   <w:abstractNum w:abstractNumId="2">
+    <w:nsid w:val="0B766765"/>
+    <w:multiLevelType w:val="multilevel"/>
+    <w:tmpl w:val="A3766CC4"/>
+    <w:lvl w:ilvl="0">
+      <w:start w:val="5"/>
+      <w:numFmt w:val="decimal"/>
+      <w:lvlText w:val="%1"/>
+      <w:lvlJc w:val="left"/>
+      <w:pPr>
+        <w:ind w:left="390" w:hanging="390"/>
+      </w:pPr>
+      <w:rPr>
+        <w:rFonts w:hint="default"/>
+      </w:rPr>
+    </w:lvl>
+    <w:lvl w:ilvl="1">
+      <w:start w:val="1"/>
+      <w:numFmt w:val="decimal"/>
+      <w:lvlText w:val="%1.%2"/>
+      <w:lvlJc w:val="left"/>
+      <w:pPr>
+        <w:ind w:left="720" w:hanging="720"/>
+      </w:pPr>
+      <w:rPr>
+        <w:rFonts w:hint="default"/>
+      </w:rPr>
+    </w:lvl>
+    <w:lvl w:ilvl="2">
+      <w:start w:val="1"/>
+      <w:numFmt w:val="decimal"/>
+      <w:lvlText w:val="%1.%2.%3"/>
+      <w:lvlJc w:val="left"/>
+      <w:pPr>
+        <w:ind w:left="720" w:hanging="720"/>
+      </w:pPr>
+      <w:rPr>
+        <w:rFonts w:hint="default"/>
+      </w:rPr>
+    </w:lvl>
+    <w:lvl w:ilvl="3">
+      <w:start w:val="1"/>
+      <w:numFmt w:val="decimal"/>
+      <w:lvlText w:val="%1.%2.%3.%4"/>
+      <w:lvlJc w:val="left"/>
+      <w:pPr>
+        <w:ind w:left="1080" w:hanging="1080"/>
+      </w:pPr>
+      <w:rPr>
+        <w:rFonts w:hint="default"/>
+      </w:rPr>
+    </w:lvl>
+    <w:lvl w:ilvl="4">
+      <w:start w:val="1"/>
+      <w:numFmt w:val="decimal"/>
+      <w:lvlText w:val="%1.%2.%3.%4.%5"/>
+      <w:lvlJc w:val="left"/>
+      <w:pPr>
+        <w:ind w:left="1440" w:hanging="1440"/>
+      </w:pPr>
+      <w:rPr>
+        <w:rFonts w:hint="default"/>
+      </w:rPr>
+    </w:lvl>
+    <w:lvl w:ilvl="5">
+      <w:start w:val="1"/>
+      <w:numFmt w:val="decimal"/>
+      <w:lvlText w:val="%1.%2.%3.%4.%5.%6"/>
+      <w:lvlJc w:val="left"/>
+      <w:pPr>
+        <w:ind w:left="1440" w:hanging="1440"/>
+      </w:pPr>
+      <w:rPr>
+        <w:rFonts w:hint="default"/>
+      </w:rPr>
+    </w:lvl>
+    <w:lvl w:ilvl="6">
+      <w:start w:val="1"/>
+      <w:numFmt w:val="decimal"/>
+      <w:lvlText w:val="%1.%2.%3.%4.%5.%6.%7"/>
+      <w:lvlJc w:val="left"/>
+      <w:pPr>
+        <w:ind w:left="1800" w:hanging="1800"/>
+      </w:pPr>
+      <w:rPr>
+        <w:rFonts w:hint="default"/>
+      </w:rPr>
+    </w:lvl>
+    <w:lvl w:ilvl="7">
+      <w:start w:val="1"/>
+      <w:numFmt w:val="decimal"/>
+      <w:lvlText w:val="%1.%2.%3.%4.%5.%6.%7.%8"/>
+      <w:lvlJc w:val="left"/>
+      <w:pPr>
+        <w:ind w:left="1800" w:hanging="1800"/>
+      </w:pPr>
+      <w:rPr>
+        <w:rFonts w:hint="default"/>
+      </w:rPr>
+    </w:lvl>
+    <w:lvl w:ilvl="8">
+      <w:start w:val="1"/>
+      <w:numFmt w:val="decimal"/>
+      <w:lvlText w:val="%1.%2.%3.%4.%5.%6.%7.%8.%9"/>
+      <w:lvlJc w:val="left"/>
+      <w:pPr>
+        <w:ind w:left="2160" w:hanging="2160"/>
+      </w:pPr>
+      <w:rPr>
+        <w:rFonts w:hint="default"/>
+      </w:rPr>
+    </w:lvl>
+  </w:abstractNum>
+  <w:abstractNum w:abstractNumId="3">
     <w:nsid w:val="0FA42731"/>
     <w:multiLevelType w:val="hybridMultilevel"/>
     <w:tmpl w:val="2C4E05FE"/>
@@ -15899,7 +15435,7 @@
       </w:pPr>
     </w:lvl>
   </w:abstractNum>
-  <w:abstractNum w:abstractNumId="3">
+  <w:abstractNum w:abstractNumId="4">
     <w:nsid w:val="0FB54E10"/>
     <w:multiLevelType w:val="hybridMultilevel"/>
     <w:tmpl w:val="775438C2"/>
@@ -15985,7 +15521,93 @@
       </w:pPr>
     </w:lvl>
   </w:abstractNum>
-  <w:abstractNum w:abstractNumId="4">
+  <w:abstractNum w:abstractNumId="5">
+    <w:nsid w:val="19F21E13"/>
+    <w:multiLevelType w:val="hybridMultilevel"/>
+    <w:tmpl w:val="F5A09D00"/>
+    <w:lvl w:ilvl="0" w:tplc="040C000F">
+      <w:start w:val="1"/>
+      <w:numFmt w:val="decimal"/>
+      <w:lvlText w:val="%1."/>
+      <w:lvlJc w:val="left"/>
+      <w:pPr>
+        <w:ind w:left="720" w:hanging="360"/>
+      </w:pPr>
+    </w:lvl>
+    <w:lvl w:ilvl="1" w:tplc="040C0019" w:tentative="1">
+      <w:start w:val="1"/>
+      <w:numFmt w:val="lowerLetter"/>
+      <w:lvlText w:val="%2."/>
+      <w:lvlJc w:val="left"/>
+      <w:pPr>
+        <w:ind w:left="1440" w:hanging="360"/>
+      </w:pPr>
+    </w:lvl>
+    <w:lvl w:ilvl="2" w:tplc="040C001B" w:tentative="1">
+      <w:start w:val="1"/>
+      <w:numFmt w:val="lowerRoman"/>
+      <w:lvlText w:val="%3."/>
+      <w:lvlJc w:val="right"/>
+      <w:pPr>
+        <w:ind w:left="2160" w:hanging="180"/>
+      </w:pPr>
+    </w:lvl>
+    <w:lvl w:ilvl="3" w:tplc="040C000F" w:tentative="1">
+      <w:start w:val="1"/>
+      <w:numFmt w:val="decimal"/>
+      <w:lvlText w:val="%4."/>
+      <w:lvlJc w:val="left"/>
+      <w:pPr>
+        <w:ind w:left="2880" w:hanging="360"/>
+      </w:pPr>
+    </w:lvl>
+    <w:lvl w:ilvl="4" w:tplc="040C0019" w:tentative="1">
+      <w:start w:val="1"/>
+      <w:numFmt w:val="lowerLetter"/>
+      <w:lvlText w:val="%5."/>
+      <w:lvlJc w:val="left"/>
+      <w:pPr>
+        <w:ind w:left="3600" w:hanging="360"/>
+      </w:pPr>
+    </w:lvl>
+    <w:lvl w:ilvl="5" w:tplc="040C001B" w:tentative="1">
+      <w:start w:val="1"/>
+      <w:numFmt w:val="lowerRoman"/>
+      <w:lvlText w:val="%6."/>
+      <w:lvlJc w:val="right"/>
+      <w:pPr>
+        <w:ind w:left="4320" w:hanging="180"/>
+      </w:pPr>
+    </w:lvl>
+    <w:lvl w:ilvl="6" w:tplc="040C000F" w:tentative="1">
+      <w:start w:val="1"/>
+      <w:numFmt w:val="decimal"/>
+      <w:lvlText w:val="%7."/>
+      <w:lvlJc w:val="left"/>
+      <w:pPr>
+        <w:ind w:left="5040" w:hanging="360"/>
+      </w:pPr>
+    </w:lvl>
+    <w:lvl w:ilvl="7" w:tplc="040C0019" w:tentative="1">
+      <w:start w:val="1"/>
+      <w:numFmt w:val="lowerLetter"/>
+      <w:lvlText w:val="%8."/>
+      <w:lvlJc w:val="left"/>
+      <w:pPr>
+        <w:ind w:left="5760" w:hanging="360"/>
+      </w:pPr>
+    </w:lvl>
+    <w:lvl w:ilvl="8" w:tplc="040C001B" w:tentative="1">
+      <w:start w:val="1"/>
+      <w:numFmt w:val="lowerRoman"/>
+      <w:lvlText w:val="%9."/>
+      <w:lvlJc w:val="right"/>
+      <w:pPr>
+        <w:ind w:left="6480" w:hanging="180"/>
+      </w:pPr>
+    </w:lvl>
+  </w:abstractNum>
+  <w:abstractNum w:abstractNumId="6">
     <w:nsid w:val="1B182C69"/>
     <w:multiLevelType w:val="hybridMultilevel"/>
     <w:tmpl w:val="370E613A"/>
@@ -16071,7 +15693,7 @@
       </w:pPr>
     </w:lvl>
   </w:abstractNum>
-  <w:abstractNum w:abstractNumId="5">
+  <w:abstractNum w:abstractNumId="7">
     <w:nsid w:val="263623C2"/>
     <w:multiLevelType w:val="hybridMultilevel"/>
     <w:tmpl w:val="13FAB7EE"/>
@@ -16157,7 +15779,7 @@
       </w:pPr>
     </w:lvl>
   </w:abstractNum>
-  <w:abstractNum w:abstractNumId="6">
+  <w:abstractNum w:abstractNumId="8">
     <w:nsid w:val="404B3E0B"/>
     <w:multiLevelType w:val="hybridMultilevel"/>
     <w:tmpl w:val="13FAB7EE"/>
@@ -16243,7 +15865,7 @@
       </w:pPr>
     </w:lvl>
   </w:abstractNum>
-  <w:abstractNum w:abstractNumId="7">
+  <w:abstractNum w:abstractNumId="9">
     <w:nsid w:val="434B5805"/>
     <w:multiLevelType w:val="hybridMultilevel"/>
     <w:tmpl w:val="E9E2158A"/>
@@ -16383,7 +16005,141 @@
       </w:rPr>
     </w:lvl>
   </w:abstractNum>
-  <w:abstractNum w:abstractNumId="8">
+  <w:abstractNum w:abstractNumId="10">
+    <w:nsid w:val="44035D90"/>
+    <w:multiLevelType w:val="multilevel"/>
+    <w:tmpl w:val="DB28485E"/>
+    <w:lvl w:ilvl="0">
+      <w:start w:val="1"/>
+      <w:numFmt w:val="decimal"/>
+      <w:lvlText w:val="%1."/>
+      <w:lvlJc w:val="left"/>
+      <w:pPr>
+        <w:ind w:left="720" w:hanging="360"/>
+      </w:pPr>
+    </w:lvl>
+    <w:lvl w:ilvl="1">
+      <w:start w:val="1"/>
+      <w:numFmt w:val="decimal"/>
+      <w:isLgl/>
+      <w:lvlText w:val="%1.%2"/>
+      <w:lvlJc w:val="left"/>
+      <w:pPr>
+        <w:ind w:left="840" w:hanging="480"/>
+      </w:pPr>
+      <w:rPr>
+        <w:rFonts w:asciiTheme="minorHAnsi" w:eastAsiaTheme="minorEastAsia" w:hAnsi="Calibri" w:cstheme="minorBidi" w:hint="default"/>
+        <w:color w:val="2F2B20" w:themeColor="text1"/>
+        <w:sz w:val="32"/>
+      </w:rPr>
+    </w:lvl>
+    <w:lvl w:ilvl="2">
+      <w:start w:val="1"/>
+      <w:numFmt w:val="decimal"/>
+      <w:isLgl/>
+      <w:lvlText w:val="%1.%2.%3"/>
+      <w:lvlJc w:val="left"/>
+      <w:pPr>
+        <w:ind w:left="1080" w:hanging="720"/>
+      </w:pPr>
+      <w:rPr>
+        <w:rFonts w:asciiTheme="minorHAnsi" w:eastAsiaTheme="minorEastAsia" w:hAnsi="Calibri" w:cstheme="minorBidi" w:hint="default"/>
+        <w:color w:val="2F2B20" w:themeColor="text1"/>
+        <w:sz w:val="32"/>
+      </w:rPr>
+    </w:lvl>
+    <w:lvl w:ilvl="3">
+      <w:start w:val="1"/>
+      <w:numFmt w:val="decimal"/>
+      <w:isLgl/>
+      <w:lvlText w:val="%1.%2.%3.%4"/>
+      <w:lvlJc w:val="left"/>
+      <w:pPr>
+        <w:ind w:left="1080" w:hanging="720"/>
+      </w:pPr>
+      <w:rPr>
+        <w:rFonts w:asciiTheme="minorHAnsi" w:eastAsiaTheme="minorEastAsia" w:hAnsi="Calibri" w:cstheme="minorBidi" w:hint="default"/>
+        <w:color w:val="2F2B20" w:themeColor="text1"/>
+        <w:sz w:val="32"/>
+      </w:rPr>
+    </w:lvl>
+    <w:lvl w:ilvl="4">
+      <w:start w:val="1"/>
+      <w:numFmt w:val="decimal"/>
+      <w:isLgl/>
+      <w:lvlText w:val="%1.%2.%3.%4.%5"/>
+      <w:lvlJc w:val="left"/>
+      <w:pPr>
+        <w:ind w:left="1440" w:hanging="1080"/>
+      </w:pPr>
+      <w:rPr>
+        <w:rFonts w:asciiTheme="minorHAnsi" w:eastAsiaTheme="minorEastAsia" w:hAnsi="Calibri" w:cstheme="minorBidi" w:hint="default"/>
+        <w:color w:val="2F2B20" w:themeColor="text1"/>
+        <w:sz w:val="32"/>
+      </w:rPr>
+    </w:lvl>
+    <w:lvl w:ilvl="5">
+      <w:start w:val="1"/>
+      <w:numFmt w:val="decimal"/>
+      <w:isLgl/>
+      <w:lvlText w:val="%1.%2.%3.%4.%5.%6"/>
+      <w:lvlJc w:val="left"/>
+      <w:pPr>
+        <w:ind w:left="1440" w:hanging="1080"/>
+      </w:pPr>
+      <w:rPr>
+        <w:rFonts w:asciiTheme="minorHAnsi" w:eastAsiaTheme="minorEastAsia" w:hAnsi="Calibri" w:cstheme="minorBidi" w:hint="default"/>
+        <w:color w:val="2F2B20" w:themeColor="text1"/>
+        <w:sz w:val="32"/>
+      </w:rPr>
+    </w:lvl>
+    <w:lvl w:ilvl="6">
+      <w:start w:val="1"/>
+      <w:numFmt w:val="decimal"/>
+      <w:isLgl/>
+      <w:lvlText w:val="%1.%2.%3.%4.%5.%6.%7"/>
+      <w:lvlJc w:val="left"/>
+      <w:pPr>
+        <w:ind w:left="1800" w:hanging="1440"/>
+      </w:pPr>
+      <w:rPr>
+        <w:rFonts w:asciiTheme="minorHAnsi" w:eastAsiaTheme="minorEastAsia" w:hAnsi="Calibri" w:cstheme="minorBidi" w:hint="default"/>
+        <w:color w:val="2F2B20" w:themeColor="text1"/>
+        <w:sz w:val="32"/>
+      </w:rPr>
+    </w:lvl>
+    <w:lvl w:ilvl="7">
+      <w:start w:val="1"/>
+      <w:numFmt w:val="decimal"/>
+      <w:isLgl/>
+      <w:lvlText w:val="%1.%2.%3.%4.%5.%6.%7.%8"/>
+      <w:lvlJc w:val="left"/>
+      <w:pPr>
+        <w:ind w:left="1800" w:hanging="1440"/>
+      </w:pPr>
+      <w:rPr>
+        <w:rFonts w:asciiTheme="minorHAnsi" w:eastAsiaTheme="minorEastAsia" w:hAnsi="Calibri" w:cstheme="minorBidi" w:hint="default"/>
+        <w:color w:val="2F2B20" w:themeColor="text1"/>
+        <w:sz w:val="32"/>
+      </w:rPr>
+    </w:lvl>
+    <w:lvl w:ilvl="8">
+      <w:start w:val="1"/>
+      <w:numFmt w:val="decimal"/>
+      <w:isLgl/>
+      <w:lvlText w:val="%1.%2.%3.%4.%5.%6.%7.%8.%9"/>
+      <w:lvlJc w:val="left"/>
+      <w:pPr>
+        <w:ind w:left="2160" w:hanging="1800"/>
+      </w:pPr>
+      <w:rPr>
+        <w:rFonts w:asciiTheme="minorHAnsi" w:eastAsiaTheme="minorEastAsia" w:hAnsi="Calibri" w:cstheme="minorBidi" w:hint="default"/>
+        <w:color w:val="2F2B20" w:themeColor="text1"/>
+        <w:sz w:val="32"/>
+      </w:rPr>
+    </w:lvl>
+  </w:abstractNum>
+  <w:abstractNum w:abstractNumId="11">
     <w:nsid w:val="45B20AC8"/>
     <w:multiLevelType w:val="hybridMultilevel"/>
     <w:tmpl w:val="869A4828"/>
@@ -16472,7 +16228,7 @@
       </w:pPr>
     </w:lvl>
   </w:abstractNum>
-  <w:abstractNum w:abstractNumId="9">
+  <w:abstractNum w:abstractNumId="12">
     <w:nsid w:val="46A140C3"/>
     <w:multiLevelType w:val="hybridMultilevel"/>
     <w:tmpl w:val="D3C6F5D2"/>
@@ -16561,7 +16317,7 @@
       </w:pPr>
     </w:lvl>
   </w:abstractNum>
-  <w:abstractNum w:abstractNumId="10">
+  <w:abstractNum w:abstractNumId="13">
     <w:nsid w:val="47F120C0"/>
     <w:multiLevelType w:val="hybridMultilevel"/>
     <w:tmpl w:val="370E613A"/>
@@ -16647,7 +16403,7 @@
       </w:pPr>
     </w:lvl>
   </w:abstractNum>
-  <w:abstractNum w:abstractNumId="11">
+  <w:abstractNum w:abstractNumId="14">
     <w:nsid w:val="49BF77D7"/>
     <w:multiLevelType w:val="hybridMultilevel"/>
     <w:tmpl w:val="810E61E6"/>
@@ -16787,7 +16543,7 @@
       </w:rPr>
     </w:lvl>
   </w:abstractNum>
-  <w:abstractNum w:abstractNumId="12">
+  <w:abstractNum w:abstractNumId="15">
     <w:nsid w:val="4C661CA3"/>
     <w:multiLevelType w:val="hybridMultilevel"/>
     <w:tmpl w:val="5770F91E"/>
@@ -16899,7 +16655,7 @@
       </w:rPr>
     </w:lvl>
   </w:abstractNum>
-  <w:abstractNum w:abstractNumId="13">
+  <w:abstractNum w:abstractNumId="16">
     <w:nsid w:val="514A5382"/>
     <w:multiLevelType w:val="hybridMultilevel"/>
     <w:tmpl w:val="F79E2504"/>
@@ -17039,7 +16795,7 @@
       </w:rPr>
     </w:lvl>
   </w:abstractNum>
-  <w:abstractNum w:abstractNumId="14">
+  <w:abstractNum w:abstractNumId="17">
     <w:nsid w:val="54517F17"/>
     <w:multiLevelType w:val="hybridMultilevel"/>
     <w:tmpl w:val="EE5A81BE"/>
@@ -17179,7 +16935,7 @@
       </w:rPr>
     </w:lvl>
   </w:abstractNum>
-  <w:abstractNum w:abstractNumId="15">
+  <w:abstractNum w:abstractNumId="18">
     <w:nsid w:val="5E8D1284"/>
     <w:multiLevelType w:val="hybridMultilevel"/>
     <w:tmpl w:val="29588C22"/>
@@ -17270,7 +17026,7 @@
       </w:pPr>
     </w:lvl>
   </w:abstractNum>
-  <w:abstractNum w:abstractNumId="16">
+  <w:abstractNum w:abstractNumId="19">
     <w:nsid w:val="608E78E0"/>
     <w:multiLevelType w:val="hybridMultilevel"/>
     <w:tmpl w:val="2A5EB664"/>
@@ -17356,7 +17112,7 @@
       </w:pPr>
     </w:lvl>
   </w:abstractNum>
-  <w:abstractNum w:abstractNumId="17">
+  <w:abstractNum w:abstractNumId="20">
     <w:nsid w:val="60D63238"/>
     <w:multiLevelType w:val="hybridMultilevel"/>
     <w:tmpl w:val="98206CE4"/>
@@ -17496,7 +17252,7 @@
       </w:rPr>
     </w:lvl>
   </w:abstractNum>
-  <w:abstractNum w:abstractNumId="18">
+  <w:abstractNum w:abstractNumId="21">
     <w:nsid w:val="61BE7968"/>
     <w:multiLevelType w:val="hybridMultilevel"/>
     <w:tmpl w:val="A0C04F6A"/>
@@ -17636,7 +17392,7 @@
       </w:rPr>
     </w:lvl>
   </w:abstractNum>
-  <w:abstractNum w:abstractNumId="19">
+  <w:abstractNum w:abstractNumId="22">
     <w:nsid w:val="69176F92"/>
     <w:multiLevelType w:val="hybridMultilevel"/>
     <w:tmpl w:val="084EF36A"/>
@@ -17776,11 +17532,124 @@
       </w:rPr>
     </w:lvl>
   </w:abstractNum>
-  <w:abstractNum w:abstractNumId="20">
+  <w:abstractNum w:abstractNumId="23">
+    <w:nsid w:val="73F41D00"/>
+    <w:multiLevelType w:val="multilevel"/>
+    <w:tmpl w:val="7304E4A0"/>
+    <w:lvl w:ilvl="0">
+      <w:start w:val="4"/>
+      <w:numFmt w:val="decimal"/>
+      <w:lvlText w:val="%1"/>
+      <w:lvlJc w:val="left"/>
+      <w:pPr>
+        <w:ind w:left="405" w:hanging="405"/>
+      </w:pPr>
+      <w:rPr>
+        <w:rFonts w:hint="default"/>
+      </w:rPr>
+    </w:lvl>
+    <w:lvl w:ilvl="1">
+      <w:start w:val="2"/>
+      <w:numFmt w:val="decimal"/>
+      <w:lvlText w:val="%1.%2"/>
+      <w:lvlJc w:val="left"/>
+      <w:pPr>
+        <w:ind w:left="1080" w:hanging="720"/>
+      </w:pPr>
+      <w:rPr>
+        <w:rFonts w:hint="default"/>
+      </w:rPr>
+    </w:lvl>
+    <w:lvl w:ilvl="2">
+      <w:start w:val="1"/>
+      <w:numFmt w:val="decimal"/>
+      <w:lvlText w:val="%1.%2.%3"/>
+      <w:lvlJc w:val="left"/>
+      <w:pPr>
+        <w:ind w:left="1440" w:hanging="720"/>
+      </w:pPr>
+      <w:rPr>
+        <w:rFonts w:hint="default"/>
+      </w:rPr>
+    </w:lvl>
+    <w:lvl w:ilvl="3">
+      <w:start w:val="1"/>
+      <w:numFmt w:val="decimal"/>
+      <w:lvlText w:val="%1.%2.%3.%4"/>
+      <w:lvlJc w:val="left"/>
+      <w:pPr>
+        <w:ind w:left="2160" w:hanging="1080"/>
+      </w:pPr>
+      <w:rPr>
+        <w:rFonts w:hint="default"/>
+      </w:rPr>
+    </w:lvl>
+    <w:lvl w:ilvl="4">
+      <w:start w:val="1"/>
+      <w:numFmt w:val="decimal"/>
+      <w:lvlText w:val="%1.%2.%3.%4.%5"/>
+      <w:lvlJc w:val="left"/>
+      <w:pPr>
+        <w:ind w:left="2880" w:hanging="1440"/>
+      </w:pPr>
+      <w:rPr>
+        <w:rFonts w:hint="default"/>
+      </w:rPr>
+    </w:lvl>
+    <w:lvl w:ilvl="5">
+      <w:start w:val="1"/>
+      <w:numFmt w:val="decimal"/>
+      <w:lvlText w:val="%1.%2.%3.%4.%5.%6"/>
+      <w:lvlJc w:val="left"/>
+      <w:pPr>
+        <w:ind w:left="3240" w:hanging="1440"/>
+      </w:pPr>
+      <w:rPr>
+        <w:rFonts w:hint="default"/>
+      </w:rPr>
+    </w:lvl>
+    <w:lvl w:ilvl="6">
+      <w:start w:val="1"/>
+      <w:numFmt w:val="decimal"/>
+      <w:lvlText w:val="%1.%2.%3.%4.%5.%6.%7"/>
+      <w:lvlJc w:val="left"/>
+      <w:pPr>
+        <w:ind w:left="3960" w:hanging="1800"/>
+      </w:pPr>
+      <w:rPr>
+        <w:rFonts w:hint="default"/>
+      </w:rPr>
+    </w:lvl>
+    <w:lvl w:ilvl="7">
+      <w:start w:val="1"/>
+      <w:numFmt w:val="decimal"/>
+      <w:lvlText w:val="%1.%2.%3.%4.%5.%6.%7.%8"/>
+      <w:lvlJc w:val="left"/>
+      <w:pPr>
+        <w:ind w:left="4680" w:hanging="2160"/>
+      </w:pPr>
+      <w:rPr>
+        <w:rFonts w:hint="default"/>
+      </w:rPr>
+    </w:lvl>
+    <w:lvl w:ilvl="8">
+      <w:start w:val="1"/>
+      <w:numFmt w:val="decimal"/>
+      <w:lvlText w:val="%1.%2.%3.%4.%5.%6.%7.%8.%9"/>
+      <w:lvlJc w:val="left"/>
+      <w:pPr>
+        <w:ind w:left="5040" w:hanging="2160"/>
+      </w:pPr>
+      <w:rPr>
+        <w:rFonts w:hint="default"/>
+      </w:rPr>
+    </w:lvl>
+  </w:abstractNum>
+  <w:abstractNum w:abstractNumId="24">
     <w:nsid w:val="74036672"/>
-    <w:multiLevelType w:val="hybridMultilevel"/>
-    <w:tmpl w:val="35625850"/>
-    <w:lvl w:ilvl="0" w:tplc="040C000F">
+    <w:multiLevelType w:val="multilevel"/>
+    <w:tmpl w:val="DB28485E"/>
+    <w:lvl w:ilvl="0">
       <w:start w:val="1"/>
       <w:numFmt w:val="decimal"/>
       <w:lvlText w:val="%1."/>
@@ -17789,80 +17658,128 @@
         <w:ind w:left="720" w:hanging="360"/>
       </w:pPr>
     </w:lvl>
-    <w:lvl w:ilvl="1" w:tplc="040C0019" w:tentative="1">
-      <w:start w:val="1"/>
-      <w:numFmt w:val="lowerLetter"/>
-      <w:lvlText w:val="%2."/>
-      <w:lvlJc w:val="left"/>
-      <w:pPr>
-        <w:ind w:left="1440" w:hanging="360"/>
-      </w:pPr>
-    </w:lvl>
-    <w:lvl w:ilvl="2" w:tplc="040C001B" w:tentative="1">
-      <w:start w:val="1"/>
-      <w:numFmt w:val="lowerRoman"/>
-      <w:lvlText w:val="%3."/>
-      <w:lvlJc w:val="right"/>
-      <w:pPr>
-        <w:ind w:left="2160" w:hanging="180"/>
-      </w:pPr>
-    </w:lvl>
-    <w:lvl w:ilvl="3" w:tplc="040C000F" w:tentative="1">
+    <w:lvl w:ilvl="1">
       <w:start w:val="1"/>
       <w:numFmt w:val="decimal"/>
-      <w:lvlText w:val="%4."/>
-      <w:lvlJc w:val="left"/>
-      <w:pPr>
-        <w:ind w:left="2880" w:hanging="360"/>
-      </w:pPr>
-    </w:lvl>
-    <w:lvl w:ilvl="4" w:tplc="040C0019" w:tentative="1">
-      <w:start w:val="1"/>
-      <w:numFmt w:val="lowerLetter"/>
-      <w:lvlText w:val="%5."/>
-      <w:lvlJc w:val="left"/>
-      <w:pPr>
-        <w:ind w:left="3600" w:hanging="360"/>
-      </w:pPr>
-    </w:lvl>
-    <w:lvl w:ilvl="5" w:tplc="040C001B" w:tentative="1">
-      <w:start w:val="1"/>
-      <w:numFmt w:val="lowerRoman"/>
-      <w:lvlText w:val="%6."/>
-      <w:lvlJc w:val="right"/>
-      <w:pPr>
-        <w:ind w:left="4320" w:hanging="180"/>
-      </w:pPr>
-    </w:lvl>
-    <w:lvl w:ilvl="6" w:tplc="040C000F" w:tentative="1">
+      <w:isLgl/>
+      <w:lvlText w:val="%1.%2"/>
+      <w:lvlJc w:val="left"/>
+      <w:pPr>
+        <w:ind w:left="840" w:hanging="480"/>
+      </w:pPr>
+      <w:rPr>
+        <w:rFonts w:asciiTheme="minorHAnsi" w:eastAsiaTheme="minorEastAsia" w:hAnsi="Calibri" w:cstheme="minorBidi" w:hint="default"/>
+        <w:color w:val="2F2B20" w:themeColor="text1"/>
+        <w:sz w:val="32"/>
+      </w:rPr>
+    </w:lvl>
+    <w:lvl w:ilvl="2">
       <w:start w:val="1"/>
       <w:numFmt w:val="decimal"/>
-      <w:lvlText w:val="%7."/>
-      <w:lvlJc w:val="left"/>
-      <w:pPr>
-        <w:ind w:left="5040" w:hanging="360"/>
-      </w:pPr>
-    </w:lvl>
-    <w:lvl w:ilvl="7" w:tplc="040C0019" w:tentative="1">
-      <w:start w:val="1"/>
-      <w:numFmt w:val="lowerLetter"/>
-      <w:lvlText w:val="%8."/>
-      <w:lvlJc w:val="left"/>
-      <w:pPr>
-        <w:ind w:left="5760" w:hanging="360"/>
-      </w:pPr>
-    </w:lvl>
-    <w:lvl w:ilvl="8" w:tplc="040C001B" w:tentative="1">
-      <w:start w:val="1"/>
-      <w:numFmt w:val="lowerRoman"/>
-      <w:lvlText w:val="%9."/>
-      <w:lvlJc w:val="right"/>
-      <w:pPr>
-        <w:ind w:left="6480" w:hanging="180"/>
-      </w:pPr>
+      <w:isLgl/>
+      <w:lvlText w:val="%1.%2.%3"/>
+      <w:lvlJc w:val="left"/>
+      <w:pPr>
+        <w:ind w:left="1080" w:hanging="720"/>
+      </w:pPr>
+      <w:rPr>
+        <w:rFonts w:asciiTheme="minorHAnsi" w:eastAsiaTheme="minorEastAsia" w:hAnsi="Calibri" w:cstheme="minorBidi" w:hint="default"/>
+        <w:color w:val="2F2B20" w:themeColor="text1"/>
+        <w:sz w:val="32"/>
+      </w:rPr>
+    </w:lvl>
+    <w:lvl w:ilvl="3">
+      <w:start w:val="1"/>
+      <w:numFmt w:val="decimal"/>
+      <w:isLgl/>
+      <w:lvlText w:val="%1.%2.%3.%4"/>
+      <w:lvlJc w:val="left"/>
+      <w:pPr>
+        <w:ind w:left="1080" w:hanging="720"/>
+      </w:pPr>
+      <w:rPr>
+        <w:rFonts w:asciiTheme="minorHAnsi" w:eastAsiaTheme="minorEastAsia" w:hAnsi="Calibri" w:cstheme="minorBidi" w:hint="default"/>
+        <w:color w:val="2F2B20" w:themeColor="text1"/>
+        <w:sz w:val="32"/>
+      </w:rPr>
+    </w:lvl>
+    <w:lvl w:ilvl="4">
+      <w:start w:val="1"/>
+      <w:numFmt w:val="decimal"/>
+      <w:isLgl/>
+      <w:lvlText w:val="%1.%2.%3.%4.%5"/>
+      <w:lvlJc w:val="left"/>
+      <w:pPr>
+        <w:ind w:left="1440" w:hanging="1080"/>
+      </w:pPr>
+      <w:rPr>
+        <w:rFonts w:asciiTheme="minorHAnsi" w:eastAsiaTheme="minorEastAsia" w:hAnsi="Calibri" w:cstheme="minorBidi" w:hint="default"/>
+        <w:color w:val="2F2B20" w:themeColor="text1"/>
+        <w:sz w:val="32"/>
+      </w:rPr>
+    </w:lvl>
+    <w:lvl w:ilvl="5">
+      <w:start w:val="1"/>
+      <w:numFmt w:val="decimal"/>
+      <w:isLgl/>
+      <w:lvlText w:val="%1.%2.%3.%4.%5.%6"/>
+      <w:lvlJc w:val="left"/>
+      <w:pPr>
+        <w:ind w:left="1440" w:hanging="1080"/>
+      </w:pPr>
+      <w:rPr>
+        <w:rFonts w:asciiTheme="minorHAnsi" w:eastAsiaTheme="minorEastAsia" w:hAnsi="Calibri" w:cstheme="minorBidi" w:hint="default"/>
+        <w:color w:val="2F2B20" w:themeColor="text1"/>
+        <w:sz w:val="32"/>
+      </w:rPr>
+    </w:lvl>
+    <w:lvl w:ilvl="6">
+      <w:start w:val="1"/>
+      <w:numFmt w:val="decimal"/>
+      <w:isLgl/>
+      <w:lvlText w:val="%1.%2.%3.%4.%5.%6.%7"/>
+      <w:lvlJc w:val="left"/>
+      <w:pPr>
+        <w:ind w:left="1800" w:hanging="1440"/>
+      </w:pPr>
+      <w:rPr>
+        <w:rFonts w:asciiTheme="minorHAnsi" w:eastAsiaTheme="minorEastAsia" w:hAnsi="Calibri" w:cstheme="minorBidi" w:hint="default"/>
+        <w:color w:val="2F2B20" w:themeColor="text1"/>
+        <w:sz w:val="32"/>
+      </w:rPr>
+    </w:lvl>
+    <w:lvl w:ilvl="7">
+      <w:start w:val="1"/>
+      <w:numFmt w:val="decimal"/>
+      <w:isLgl/>
+      <w:lvlText w:val="%1.%2.%3.%4.%5.%6.%7.%8"/>
+      <w:lvlJc w:val="left"/>
+      <w:pPr>
+        <w:ind w:left="1800" w:hanging="1440"/>
+      </w:pPr>
+      <w:rPr>
+        <w:rFonts w:asciiTheme="minorHAnsi" w:eastAsiaTheme="minorEastAsia" w:hAnsi="Calibri" w:cstheme="minorBidi" w:hint="default"/>
+        <w:color w:val="2F2B20" w:themeColor="text1"/>
+        <w:sz w:val="32"/>
+      </w:rPr>
+    </w:lvl>
+    <w:lvl w:ilvl="8">
+      <w:start w:val="1"/>
+      <w:numFmt w:val="decimal"/>
+      <w:isLgl/>
+      <w:lvlText w:val="%1.%2.%3.%4.%5.%6.%7.%8.%9"/>
+      <w:lvlJc w:val="left"/>
+      <w:pPr>
+        <w:ind w:left="2160" w:hanging="1800"/>
+      </w:pPr>
+      <w:rPr>
+        <w:rFonts w:asciiTheme="minorHAnsi" w:eastAsiaTheme="minorEastAsia" w:hAnsi="Calibri" w:cstheme="minorBidi" w:hint="default"/>
+        <w:color w:val="2F2B20" w:themeColor="text1"/>
+        <w:sz w:val="32"/>
+      </w:rPr>
     </w:lvl>
   </w:abstractNum>
-  <w:abstractNum w:abstractNumId="21">
+  <w:abstractNum w:abstractNumId="25">
     <w:nsid w:val="76F1547A"/>
     <w:multiLevelType w:val="hybridMultilevel"/>
     <w:tmpl w:val="196E16FE"/>
@@ -18002,7 +17919,7 @@
       </w:rPr>
     </w:lvl>
   </w:abstractNum>
-  <w:abstractNum w:abstractNumId="22">
+  <w:abstractNum w:abstractNumId="26">
     <w:nsid w:val="79AB6DF5"/>
     <w:multiLevelType w:val="hybridMultilevel"/>
     <w:tmpl w:val="5EBAA2FA"/>
@@ -18142,7 +18059,7 @@
       </w:rPr>
     </w:lvl>
   </w:abstractNum>
-  <w:abstractNum w:abstractNumId="23">
+  <w:abstractNum w:abstractNumId="27">
     <w:nsid w:val="7B0C45DB"/>
     <w:multiLevelType w:val="hybridMultilevel"/>
     <w:tmpl w:val="4620B1FA"/>
@@ -18282,7 +18199,7 @@
       </w:rPr>
     </w:lvl>
   </w:abstractNum>
-  <w:abstractNum w:abstractNumId="24">
+  <w:abstractNum w:abstractNumId="28">
     <w:nsid w:val="7CF100A1"/>
     <w:multiLevelType w:val="hybridMultilevel"/>
     <w:tmpl w:val="84D6A9D0"/>
@@ -18422,7 +18339,7 @@
       </w:rPr>
     </w:lvl>
   </w:abstractNum>
-  <w:abstractNum w:abstractNumId="25">
+  <w:abstractNum w:abstractNumId="29">
     <w:nsid w:val="7E635F7C"/>
     <w:multiLevelType w:val="hybridMultilevel"/>
     <w:tmpl w:val="CB66B324"/>
@@ -18563,82 +18480,94 @@
     </w:lvl>
   </w:abstractNum>
   <w:num w:numId="1">
+    <w:abstractNumId w:val="29"/>
+  </w:num>
+  <w:num w:numId="2">
+    <w:abstractNumId w:val="14"/>
+  </w:num>
+  <w:num w:numId="3">
+    <w:abstractNumId w:val="17"/>
+  </w:num>
+  <w:num w:numId="4">
+    <w:abstractNumId w:val="16"/>
+  </w:num>
+  <w:num w:numId="5">
+    <w:abstractNumId w:val="27"/>
+  </w:num>
+  <w:num w:numId="6">
+    <w:abstractNumId w:val="28"/>
+  </w:num>
+  <w:num w:numId="7">
     <w:abstractNumId w:val="25"/>
   </w:num>
-  <w:num w:numId="2">
-    <w:abstractNumId w:val="11"/>
+  <w:num w:numId="8">
+    <w:abstractNumId w:val="22"/>
   </w:num>
-  <w:num w:numId="3">
-    <w:abstractNumId w:val="14"/>
-  </w:num>
-  <w:num w:numId="4">
-    <w:abstractNumId w:val="13"/>
-  </w:num>
-  <w:num w:numId="5">
-    <w:abstractNumId w:val="23"/>
-  </w:num>
-  <w:num w:numId="6">
-    <w:abstractNumId w:val="24"/>
-  </w:num>
-  <w:num w:numId="7">
+  <w:num w:numId="9">
     <w:abstractNumId w:val="21"/>
   </w:num>
-  <w:num w:numId="8">
-    <w:abstractNumId w:val="19"/>
-  </w:num>
-  <w:num w:numId="9">
-    <w:abstractNumId w:val="18"/>
-  </w:num>
   <w:num w:numId="10">
-    <w:abstractNumId w:val="7"/>
+    <w:abstractNumId w:val="9"/>
   </w:num>
   <w:num w:numId="11">
-    <w:abstractNumId w:val="22"/>
+    <w:abstractNumId w:val="26"/>
   </w:num>
   <w:num w:numId="12">
-    <w:abstractNumId w:val="17"/>
+    <w:abstractNumId w:val="20"/>
   </w:num>
   <w:num w:numId="13">
     <w:abstractNumId w:val="1"/>
   </w:num>
   <w:num w:numId="14">
-    <w:abstractNumId w:val="12"/>
+    <w:abstractNumId w:val="15"/>
   </w:num>
   <w:num w:numId="15">
-    <w:abstractNumId w:val="20"/>
+    <w:abstractNumId w:val="24"/>
   </w:num>
   <w:num w:numId="16">
-    <w:abstractNumId w:val="15"/>
+    <w:abstractNumId w:val="18"/>
   </w:num>
   <w:num w:numId="17">
-    <w:abstractNumId w:val="3"/>
+    <w:abstractNumId w:val="4"/>
   </w:num>
   <w:num w:numId="18">
-    <w:abstractNumId w:val="8"/>
+    <w:abstractNumId w:val="11"/>
   </w:num>
   <w:num w:numId="19">
-    <w:abstractNumId w:val="2"/>
+    <w:abstractNumId w:val="3"/>
   </w:num>
   <w:num w:numId="20">
     <w:abstractNumId w:val="0"/>
   </w:num>
   <w:num w:numId="21">
+    <w:abstractNumId w:val="7"/>
+  </w:num>
+  <w:num w:numId="22">
+    <w:abstractNumId w:val="19"/>
+  </w:num>
+  <w:num w:numId="23">
+    <w:abstractNumId w:val="12"/>
+  </w:num>
+  <w:num w:numId="24">
+    <w:abstractNumId w:val="8"/>
+  </w:num>
+  <w:num w:numId="25">
+    <w:abstractNumId w:val="6"/>
+  </w:num>
+  <w:num w:numId="26">
+    <w:abstractNumId w:val="13"/>
+  </w:num>
+  <w:num w:numId="27">
     <w:abstractNumId w:val="5"/>
   </w:num>
-  <w:num w:numId="22">
-    <w:abstractNumId w:val="16"/>
+  <w:num w:numId="28">
+    <w:abstractNumId w:val="10"/>
   </w:num>
-  <w:num w:numId="23">
-    <w:abstractNumId w:val="9"/>
+  <w:num w:numId="29">
+    <w:abstractNumId w:val="23"/>
   </w:num>
-  <w:num w:numId="24">
-    <w:abstractNumId w:val="6"/>
-  </w:num>
-  <w:num w:numId="25">
-    <w:abstractNumId w:val="4"/>
-  </w:num>
-  <w:num w:numId="26">
-    <w:abstractNumId w:val="10"/>
+  <w:num w:numId="30">
+    <w:abstractNumId w:val="2"/>
   </w:num>
 </w:numbering>
 </file>
@@ -21067,7 +20996,7 @@
 </file>
 
 <file path=customXml/itemProps1.xml><?xml version="1.0" encoding="utf-8"?>
-<ds:datastoreItem xmlns:ds="http://schemas.openxmlformats.org/officeDocument/2006/customXml" ds:itemID="{2E40A183-62A6-41F5-A88C-FDEB177B4FF5}">
+<ds:datastoreItem xmlns:ds="http://schemas.openxmlformats.org/officeDocument/2006/customXml" ds:itemID="{1FD3896E-A99B-47C5-9744-BA6FB63839C2}">
   <ds:schemaRefs>
     <ds:schemaRef ds:uri="http://schemas.openxmlformats.org/officeDocument/2006/bibliography"/>
   </ds:schemaRefs>

</xml_diff>